<commit_message>
Updated documentation and added database backup
</commit_message>
<xml_diff>
--- a/Platforma pentru evaluarea cunostintelor.docx
+++ b/Platforma pentru evaluarea cunostintelor.docx
@@ -39,7 +39,7 @@
                     </pic:cNvPicPr>
                   </pic:nvPicPr>
                   <pic:blipFill>
-                    <a:blip r:embed="rId5" cstate="print"/>
+                    <a:blip r:embed="rId7" cstate="print"/>
                     <a:srcRect/>
                     <a:stretch>
                       <a:fillRect/>
@@ -331,7 +331,7 @@
           <w:rFonts w:asciiTheme="majorHAnsi" w:hAnsiTheme="majorHAnsi"/>
           <w:b/>
           <w:bCs/>
-          <w:sz w:val="32"/>
+          <w:sz w:val="36"/>
           <w:szCs w:val="24"/>
         </w:rPr>
       </w:pPr>
@@ -340,7 +340,7 @@
           <w:rFonts w:asciiTheme="majorHAnsi" w:hAnsiTheme="majorHAnsi"/>
           <w:b/>
           <w:bCs/>
-          <w:sz w:val="32"/>
+          <w:sz w:val="36"/>
           <w:szCs w:val="24"/>
         </w:rPr>
         <w:lastRenderedPageBreak/>
@@ -547,7 +547,7 @@
         <w:rPr>
           <w:rFonts w:asciiTheme="majorHAnsi" w:hAnsiTheme="majorHAnsi"/>
           <w:b/>
-          <w:sz w:val="32"/>
+          <w:sz w:val="36"/>
           <w:szCs w:val="24"/>
         </w:rPr>
       </w:pPr>
@@ -555,7 +555,7 @@
         <w:rPr>
           <w:rFonts w:asciiTheme="majorHAnsi" w:hAnsiTheme="majorHAnsi"/>
           <w:b/>
-          <w:sz w:val="32"/>
+          <w:sz w:val="36"/>
           <w:szCs w:val="24"/>
         </w:rPr>
         <w:t>Justificarea temei / Motivatie</w:t>
@@ -973,7 +973,7 @@
         <w:rPr>
           <w:rFonts w:asciiTheme="majorHAnsi" w:hAnsiTheme="majorHAnsi"/>
           <w:b/>
-          <w:sz w:val="32"/>
+          <w:sz w:val="36"/>
           <w:szCs w:val="32"/>
         </w:rPr>
       </w:pPr>
@@ -981,7 +981,7 @@
         <w:rPr>
           <w:rFonts w:asciiTheme="majorHAnsi" w:hAnsiTheme="majorHAnsi"/>
           <w:b/>
-          <w:sz w:val="32"/>
+          <w:sz w:val="36"/>
           <w:szCs w:val="32"/>
         </w:rPr>
         <w:lastRenderedPageBreak/>
@@ -1382,6 +1382,487 @@
         </w:rPr>
         <w:t xml:space="preserve"> poate crea noi domenii pe care sa le foloseasca utilizatorii, si tot acesta poate sterge domenii. Astfel, administratorii au control asupra continutului bazei de date cu intrebari si domeniile acestora, asigurandu-se astfel o experienta cat mai completa si mai buna pentru utilizatori.</w:t>
       </w:r>
+    </w:p>
+    <w:p>
+      <w:pPr>
+        <w:rPr>
+          <w:rFonts w:asciiTheme="majorHAnsi" w:hAnsiTheme="majorHAnsi"/>
+          <w:sz w:val="24"/>
+          <w:szCs w:val="24"/>
+        </w:rPr>
+      </w:pPr>
+    </w:p>
+    <w:p>
+      <w:pPr>
+        <w:rPr>
+          <w:rFonts w:asciiTheme="majorHAnsi" w:hAnsiTheme="majorHAnsi"/>
+          <w:sz w:val="24"/>
+          <w:szCs w:val="24"/>
+        </w:rPr>
+      </w:pPr>
+    </w:p>
+    <w:p>
+      <w:pPr>
+        <w:rPr>
+          <w:rFonts w:asciiTheme="majorHAnsi" w:hAnsiTheme="majorHAnsi"/>
+          <w:sz w:val="24"/>
+          <w:szCs w:val="24"/>
+        </w:rPr>
+      </w:pPr>
+    </w:p>
+    <w:p>
+      <w:pPr>
+        <w:rPr>
+          <w:rFonts w:asciiTheme="majorHAnsi" w:hAnsiTheme="majorHAnsi"/>
+          <w:sz w:val="24"/>
+          <w:szCs w:val="24"/>
+        </w:rPr>
+      </w:pPr>
+    </w:p>
+    <w:p>
+      <w:pPr>
+        <w:rPr>
+          <w:rFonts w:asciiTheme="majorHAnsi" w:hAnsiTheme="majorHAnsi"/>
+          <w:b/>
+          <w:sz w:val="36"/>
+          <w:szCs w:val="32"/>
+        </w:rPr>
+      </w:pPr>
+      <w:r>
+        <w:rPr>
+          <w:rFonts w:asciiTheme="majorHAnsi" w:hAnsiTheme="majorHAnsi"/>
+          <w:b/>
+          <w:sz w:val="36"/>
+          <w:szCs w:val="32"/>
+        </w:rPr>
+        <w:lastRenderedPageBreak/>
+        <w:t>Analiza problemei</w:t>
+      </w:r>
+    </w:p>
+    <w:p>
+      <w:pPr>
+        <w:rPr>
+          <w:rFonts w:asciiTheme="majorHAnsi" w:hAnsiTheme="majorHAnsi"/>
+          <w:b/>
+          <w:sz w:val="36"/>
+          <w:szCs w:val="32"/>
+        </w:rPr>
+      </w:pPr>
+    </w:p>
+    <w:p>
+      <w:pPr>
+        <w:rPr>
+          <w:rFonts w:asciiTheme="majorHAnsi" w:hAnsiTheme="majorHAnsi"/>
+          <w:b/>
+          <w:sz w:val="28"/>
+          <w:szCs w:val="24"/>
+        </w:rPr>
+      </w:pPr>
+    </w:p>
+    <w:p>
+      <w:pPr>
+        <w:rPr>
+          <w:rFonts w:asciiTheme="majorHAnsi" w:hAnsiTheme="majorHAnsi"/>
+          <w:b/>
+          <w:sz w:val="28"/>
+          <w:szCs w:val="24"/>
+        </w:rPr>
+      </w:pPr>
+      <w:r>
+        <w:rPr>
+          <w:rFonts w:asciiTheme="majorHAnsi" w:hAnsiTheme="majorHAnsi"/>
+          <w:b/>
+          <w:sz w:val="28"/>
+          <w:szCs w:val="24"/>
+        </w:rPr>
+        <w:t>Tipuri de utilizatori</w:t>
+      </w:r>
+    </w:p>
+    <w:p>
+      <w:pPr>
+        <w:rPr>
+          <w:rFonts w:asciiTheme="majorHAnsi" w:hAnsiTheme="majorHAnsi"/>
+          <w:sz w:val="24"/>
+          <w:szCs w:val="24"/>
+        </w:rPr>
+      </w:pPr>
+    </w:p>
+    <w:p>
+      <w:pPr>
+        <w:rPr>
+          <w:rFonts w:asciiTheme="majorHAnsi" w:hAnsiTheme="majorHAnsi"/>
+          <w:sz w:val="24"/>
+          <w:szCs w:val="24"/>
+        </w:rPr>
+      </w:pPr>
+      <w:r>
+        <w:rPr>
+          <w:rFonts w:asciiTheme="majorHAnsi" w:hAnsiTheme="majorHAnsi"/>
+          <w:sz w:val="24"/>
+          <w:szCs w:val="24"/>
+        </w:rPr>
+        <w:t xml:space="preserve">Aplicatia are ca target principal utilizatorii tineri, eventual in diferite stagii ale ciclului de invatamant, care vor sa isi testeze cunostintele in diferite domenii. </w:t>
+      </w:r>
+    </w:p>
+    <w:p>
+      <w:pPr>
+        <w:rPr>
+          <w:rFonts w:asciiTheme="majorHAnsi" w:hAnsiTheme="majorHAnsi"/>
+          <w:sz w:val="24"/>
+          <w:szCs w:val="24"/>
+        </w:rPr>
+      </w:pPr>
+      <w:r>
+        <w:rPr>
+          <w:rFonts w:asciiTheme="majorHAnsi" w:hAnsiTheme="majorHAnsi"/>
+          <w:sz w:val="24"/>
+          <w:szCs w:val="24"/>
+        </w:rPr>
+        <w:t>Acestia de cele mai multe ori aleg aplicatia pentru a isi imbunatati pregatirea pentru un anumit domeniu fie in scop didactic, cum ar fi pregatirea inainte de un examen la o materie pe domeniul respectiv, cat si in scop recreational, intr-o competitie amicala cu colegii spre exemplu, cu scopul de a ajunge la un nivel de dificultate cat mai avansat.</w:t>
+      </w:r>
+    </w:p>
+    <w:p>
+      <w:pPr>
+        <w:rPr>
+          <w:rFonts w:asciiTheme="majorHAnsi" w:hAnsiTheme="majorHAnsi"/>
+          <w:sz w:val="24"/>
+          <w:szCs w:val="24"/>
+        </w:rPr>
+      </w:pPr>
+      <w:r>
+        <w:rPr>
+          <w:rFonts w:asciiTheme="majorHAnsi" w:hAnsiTheme="majorHAnsi"/>
+          <w:sz w:val="24"/>
+          <w:szCs w:val="24"/>
+        </w:rPr>
+        <w:t xml:space="preserve">Totodata, aplicatia poate fi folosita si de utilizatori ceva mai inaintati in varsta, datorita mecanismului </w:t>
+      </w:r>
+      <w:r>
+        <w:rPr>
+          <w:rFonts w:asciiTheme="majorHAnsi" w:hAnsiTheme="majorHAnsi"/>
+          <w:sz w:val="24"/>
+          <w:szCs w:val="24"/>
+        </w:rPr>
+        <w:t>complet de asigurare a consistentei evaluarii cursantului, astfel ca firecare examen pentru promovarea la nivelul urmator implica atat sesiuni de training, cat si evaluarea propriu-zisa contine intrebari din nivelele anterioare.</w:t>
+      </w:r>
+      <w:r>
+        <w:rPr>
+          <w:rFonts w:asciiTheme="majorHAnsi" w:hAnsiTheme="majorHAnsi"/>
+          <w:sz w:val="24"/>
+          <w:szCs w:val="24"/>
+        </w:rPr>
+        <w:t xml:space="preserve"> </w:t>
+      </w:r>
+    </w:p>
+    <w:p>
+      <w:pPr>
+        <w:rPr>
+          <w:rFonts w:asciiTheme="majorHAnsi" w:hAnsiTheme="majorHAnsi"/>
+          <w:sz w:val="24"/>
+          <w:szCs w:val="24"/>
+        </w:rPr>
+      </w:pPr>
+      <w:r>
+        <w:rPr>
+          <w:rFonts w:asciiTheme="majorHAnsi" w:hAnsiTheme="majorHAnsi"/>
+          <w:sz w:val="24"/>
+          <w:szCs w:val="24"/>
+        </w:rPr>
+        <w:t xml:space="preserve">Pe langa utilizatorii cu drepturi normale, mai avem o alta categorie, </w:t>
+      </w:r>
+      <w:r>
+        <w:rPr>
+          <w:rFonts w:asciiTheme="majorHAnsi" w:hAnsiTheme="majorHAnsi"/>
+          <w:sz w:val="24"/>
+          <w:szCs w:val="24"/>
+        </w:rPr>
+        <w:t>total diferita, si anume administratorii. Acestia au rolul de moderatori ai aplicatiei sa spunem asa, in sensul ca acestia controleaza contentul platformei. Ei pot deasemenea actiona ca si utilizatorii standard, dar pe langa asta au si optinea unui panel administrativ de unde pot adauga, sterge sau edita intrebari, precum si domenii de cunostinte.</w:t>
+      </w:r>
+    </w:p>
+    <w:p>
+      <w:pPr>
+        <w:rPr>
+          <w:rFonts w:asciiTheme="majorHAnsi" w:hAnsiTheme="majorHAnsi"/>
+          <w:sz w:val="24"/>
+          <w:szCs w:val="24"/>
+        </w:rPr>
+      </w:pPr>
+    </w:p>
+    <w:p>
+      <w:pPr>
+        <w:rPr>
+          <w:rFonts w:asciiTheme="majorHAnsi" w:hAnsiTheme="majorHAnsi"/>
+          <w:b/>
+          <w:sz w:val="28"/>
+          <w:szCs w:val="24"/>
+        </w:rPr>
+      </w:pPr>
+      <w:r>
+        <w:rPr>
+          <w:rFonts w:asciiTheme="majorHAnsi" w:hAnsiTheme="majorHAnsi"/>
+          <w:b/>
+          <w:sz w:val="28"/>
+          <w:szCs w:val="24"/>
+        </w:rPr>
+        <w:t>Elementele aplicatiei</w:t>
+      </w:r>
+    </w:p>
+    <w:p>
+      <w:pPr>
+        <w:rPr>
+          <w:rFonts w:asciiTheme="majorHAnsi" w:hAnsiTheme="majorHAnsi"/>
+          <w:sz w:val="24"/>
+          <w:szCs w:val="24"/>
+        </w:rPr>
+      </w:pPr>
+    </w:p>
+    <w:p>
+      <w:pPr>
+        <w:rPr>
+          <w:rFonts w:asciiTheme="majorHAnsi" w:hAnsiTheme="majorHAnsi"/>
+          <w:sz w:val="24"/>
+          <w:szCs w:val="24"/>
+        </w:rPr>
+      </w:pPr>
+      <w:r>
+        <w:rPr>
+          <w:rFonts w:asciiTheme="majorHAnsi" w:hAnsiTheme="majorHAnsi"/>
+          <w:sz w:val="24"/>
+          <w:szCs w:val="24"/>
+        </w:rPr>
+        <w:t>Elementele esentiale ale aplicatie se contureaza dupa functionalitatile platformei si dupa scopul acesteia.</w:t>
+      </w:r>
+      <w:r>
+        <w:rPr>
+          <w:rFonts w:asciiTheme="majorHAnsi" w:hAnsiTheme="majorHAnsi"/>
+          <w:sz w:val="24"/>
+          <w:szCs w:val="24"/>
+        </w:rPr>
+        <w:t xml:space="preserve"> Astfel, se contureaza ca si entitati ale aplicatiei insasi intrebarile, ele fiind unitatea functionala, si caracateristici auxiliare ale acestora, cum ar fi domeniile de activitate</w:t>
+      </w:r>
+      <w:r>
+        <w:rPr>
+          <w:rFonts w:asciiTheme="majorHAnsi" w:hAnsiTheme="majorHAnsi"/>
+          <w:sz w:val="24"/>
+          <w:szCs w:val="24"/>
+        </w:rPr>
+        <w:t xml:space="preserve">. </w:t>
+      </w:r>
+    </w:p>
+    <w:p>
+      <w:pPr>
+        <w:rPr>
+          <w:rFonts w:asciiTheme="majorHAnsi" w:hAnsiTheme="majorHAnsi"/>
+          <w:sz w:val="24"/>
+          <w:szCs w:val="24"/>
+        </w:rPr>
+      </w:pPr>
+      <w:r>
+        <w:rPr>
+          <w:rFonts w:asciiTheme="majorHAnsi" w:hAnsiTheme="majorHAnsi"/>
+          <w:sz w:val="24"/>
+          <w:szCs w:val="24"/>
+        </w:rPr>
+        <w:t>Totodata, acestea sunt structurate si grupate sub forma de diferite tehnici de evaluare, acestea fiind trei la numar</w:t>
+      </w:r>
+      <w:r>
+        <w:rPr>
+          <w:rFonts w:asciiTheme="majorHAnsi" w:hAnsiTheme="majorHAnsi"/>
+          <w:sz w:val="24"/>
+          <w:szCs w:val="24"/>
+        </w:rPr>
+        <w:t>, constituite de evaluarea initiala, sesiunea de training si evaluarea pentru promovarea la urmatorul nivel de dificultate.</w:t>
+      </w:r>
+    </w:p>
+    <w:p>
+      <w:pPr>
+        <w:rPr>
+          <w:rFonts w:asciiTheme="majorHAnsi" w:hAnsiTheme="majorHAnsi"/>
+          <w:sz w:val="24"/>
+          <w:szCs w:val="24"/>
+        </w:rPr>
+      </w:pPr>
+      <w:r>
+        <w:rPr>
+          <w:rFonts w:asciiTheme="majorHAnsi" w:hAnsiTheme="majorHAnsi"/>
+          <w:sz w:val="24"/>
+          <w:szCs w:val="24"/>
+        </w:rPr>
+        <w:lastRenderedPageBreak/>
+        <w:t>Evaluarea initiala are ca scop principal realizarea unui examen preliminar in care se stabileste nivelul cursantului de dinainte de a avea contact cu paltforma. Rolul acestei evaluari este acela de a facilita accesul la platforma al utilizatorului de la un nivel cat mai apropiat al acestuia de cel deja existent, astfel evitandu-se plictisirea sau pierderea interesului prin fortarea lui in a trece prin primele nivelel, in cazul in care acesta poseda deja cunostinte ceva mai avansate in domeniul respectiv.</w:t>
+      </w:r>
+      <w:r>
+        <w:rPr>
+          <w:rFonts w:asciiTheme="majorHAnsi" w:hAnsiTheme="majorHAnsi"/>
+          <w:sz w:val="24"/>
+          <w:szCs w:val="24"/>
+        </w:rPr>
+        <w:t xml:space="preserve"> Aceasta evaluare se realizeaza printr-un sistem care se auto-ajusteaza in functie de utilizator, astfel ca mereu urmatoarea intrebare va fi ajustata la un nivel superior sau inferior fata de cea precedenta in functie de raspunsul cursantului.</w:t>
+      </w:r>
+    </w:p>
+    <w:p>
+      <w:pPr>
+        <w:rPr>
+          <w:rFonts w:asciiTheme="majorHAnsi" w:hAnsiTheme="majorHAnsi"/>
+          <w:sz w:val="24"/>
+          <w:szCs w:val="24"/>
+        </w:rPr>
+      </w:pPr>
+      <w:r>
+        <w:rPr>
+          <w:rFonts w:asciiTheme="majorHAnsi" w:hAnsiTheme="majorHAnsi"/>
+          <w:sz w:val="24"/>
+          <w:szCs w:val="24"/>
+        </w:rPr>
+        <w:t>Sesiunile de training au rolul de a sedimenta cunostintele cursantului, prin executarea unor evaluari la oscara ceva mai mica, continand doar intrebari din nivelul curent. Acestea sunt totodata mecanismul prin care platforma asigura un anumit nivel de consistenta al cunostintelor utilizatorului, astfel ca acesta nu poate sustine examenul pentru promovare la urmatorul nivel pana nu a are o medie de peste 60% la utlimele trei sesiuni de training la nivelul respectiv.</w:t>
+      </w:r>
+    </w:p>
+    <w:p>
+      <w:pPr>
+        <w:rPr>
+          <w:rFonts w:asciiTheme="majorHAnsi" w:hAnsiTheme="majorHAnsi"/>
+          <w:sz w:val="24"/>
+          <w:szCs w:val="24"/>
+        </w:rPr>
+      </w:pPr>
+      <w:r>
+        <w:rPr>
+          <w:rFonts w:asciiTheme="majorHAnsi" w:hAnsiTheme="majorHAnsi"/>
+          <w:sz w:val="24"/>
+          <w:szCs w:val="24"/>
+        </w:rPr>
+        <w:t xml:space="preserve">Testul pentru promovarea la urmatorul nivel al cursantului este testul prin care utilizatorul are sansa, dupa ce a dovedit ca stapaneste nivelul curent prin acumularea unui punctaj de trecere la sesiunile de training, </w:t>
+      </w:r>
+      <w:r>
+        <w:rPr>
+          <w:rFonts w:asciiTheme="majorHAnsi" w:hAnsiTheme="majorHAnsi"/>
+          <w:sz w:val="24"/>
+          <w:szCs w:val="24"/>
+        </w:rPr>
+        <w:t xml:space="preserve">sa sustina examenul si, prin luarea unui puncatj satisfacator, sa promoveze la urmatorul nivel de dificultate. Totodata, acest examen contine si intrebari aleatorii din nivelele anterioare, astfel ca se asigura o evaluare cat mai completa si precisa </w:t>
+      </w:r>
+      <w:r>
+        <w:rPr>
+          <w:rFonts w:asciiTheme="majorHAnsi" w:hAnsiTheme="majorHAnsi"/>
+          <w:sz w:val="24"/>
+          <w:szCs w:val="24"/>
+        </w:rPr>
+        <w:t>a cursantului, asigurandu-se ca acesta stapnaeste in continuare si nivelele anterioare.</w:t>
+      </w:r>
+    </w:p>
+    <w:p>
+      <w:pPr>
+        <w:rPr>
+          <w:rFonts w:asciiTheme="majorHAnsi" w:hAnsiTheme="majorHAnsi"/>
+          <w:sz w:val="24"/>
+          <w:szCs w:val="24"/>
+        </w:rPr>
+      </w:pPr>
+      <w:r>
+        <w:rPr>
+          <w:rFonts w:asciiTheme="majorHAnsi" w:hAnsiTheme="majorHAnsi"/>
+          <w:sz w:val="24"/>
+          <w:szCs w:val="24"/>
+        </w:rPr>
+        <w:t>Intrebarile, ca si strucutra, au enuntul, insasi intrebarea in sine, din domeniul din care face parte si nivelul de dificultate caruia ea apartine, si apoi trei variante de raspuns, dintre care una dintre ele este cea corecta</w:t>
+      </w:r>
+      <w:r>
+        <w:rPr>
+          <w:rFonts w:asciiTheme="majorHAnsi" w:hAnsiTheme="majorHAnsi"/>
+          <w:sz w:val="24"/>
+          <w:szCs w:val="24"/>
+        </w:rPr>
+        <w:t>. Aceasta organizare este folosit pentru simplificarea ramificarii algoritmicii de evaluare, si totodata pentru a familiariza usor cursantul cu functionalitatea structurii de evaluare.</w:t>
+      </w:r>
+    </w:p>
+    <w:p>
+      <w:pPr>
+        <w:rPr>
+          <w:rFonts w:asciiTheme="majorHAnsi" w:hAnsiTheme="majorHAnsi"/>
+          <w:sz w:val="24"/>
+          <w:szCs w:val="24"/>
+        </w:rPr>
+      </w:pPr>
+      <w:r>
+        <w:rPr>
+          <w:rFonts w:asciiTheme="majorHAnsi" w:hAnsiTheme="majorHAnsi"/>
+          <w:sz w:val="24"/>
+          <w:szCs w:val="24"/>
+        </w:rPr>
+        <w:t>Domeniile constituie gruparea dupa context a intrebarilor, si sunt baza formarii diferitelor categorii de intrebari, constituind un criteriu important de diferentiere a acestora, impreuna cu nivelele de dificultate.</w:t>
+      </w:r>
+    </w:p>
+    <w:p>
+      <w:pPr>
+        <w:rPr>
+          <w:rFonts w:asciiTheme="majorHAnsi" w:hAnsiTheme="majorHAnsi"/>
+          <w:sz w:val="24"/>
+          <w:szCs w:val="24"/>
+        </w:rPr>
+      </w:pPr>
+      <w:r>
+        <w:rPr>
+          <w:rFonts w:asciiTheme="majorHAnsi" w:hAnsiTheme="majorHAnsi"/>
+          <w:sz w:val="24"/>
+          <w:szCs w:val="24"/>
+        </w:rPr>
+        <w:t>Nivelele de dificultate ale platformei de evaluare constituie al doilea criteriu principal de diferentiere a intrebarilor, si nu numai, intrucat acesta este mijlocul de departajare a insasi utilizatorul, si anume nivelul de dificultate curent al acestora</w:t>
+      </w:r>
+      <w:r>
+        <w:rPr>
+          <w:rFonts w:asciiTheme="majorHAnsi" w:hAnsiTheme="majorHAnsi"/>
+          <w:sz w:val="24"/>
+          <w:szCs w:val="24"/>
+        </w:rPr>
+        <w:t>.</w:t>
+      </w:r>
+    </w:p>
+    <w:p>
+      <w:pPr>
+        <w:rPr>
+          <w:rFonts w:asciiTheme="majorHAnsi" w:hAnsiTheme="majorHAnsi"/>
+          <w:sz w:val="24"/>
+          <w:szCs w:val="24"/>
+        </w:rPr>
+      </w:pPr>
+    </w:p>
+    <w:p>
+      <w:pPr>
+        <w:rPr>
+          <w:rFonts w:asciiTheme="majorHAnsi" w:hAnsiTheme="majorHAnsi"/>
+          <w:sz w:val="24"/>
+          <w:szCs w:val="24"/>
+        </w:rPr>
+      </w:pPr>
+    </w:p>
+    <w:p>
+      <w:pPr>
+        <w:rPr>
+          <w:rFonts w:asciiTheme="majorHAnsi" w:hAnsiTheme="majorHAnsi"/>
+          <w:b/>
+          <w:sz w:val="28"/>
+          <w:szCs w:val="24"/>
+        </w:rPr>
+      </w:pPr>
+      <w:r>
+        <w:rPr>
+          <w:rFonts w:asciiTheme="majorHAnsi" w:hAnsiTheme="majorHAnsi"/>
+          <w:b/>
+          <w:sz w:val="28"/>
+          <w:szCs w:val="24"/>
+        </w:rPr>
+        <w:lastRenderedPageBreak/>
+        <w:t>Cazuri de utilizare</w:t>
+      </w:r>
+    </w:p>
+    <w:p>
+      <w:pPr>
+        <w:rPr>
+          <w:rFonts w:asciiTheme="majorHAnsi" w:hAnsiTheme="majorHAnsi"/>
+          <w:sz w:val="24"/>
+          <w:szCs w:val="24"/>
+        </w:rPr>
+      </w:pPr>
     </w:p>
     <w:p>
       <w:pPr>
@@ -1400,6 +1881,56 @@
     </w:sectPr>
   </w:body>
 </w:document>
+</file>
+
+<file path=word/endnotes.xml><?xml version="1.0" encoding="utf-8"?>
+<w:endnotes xmlns:ve="http://schemas.openxmlformats.org/markup-compatibility/2006" xmlns:o="urn:schemas-microsoft-com:office:office" xmlns:r="http://schemas.openxmlformats.org/officeDocument/2006/relationships" xmlns:m="http://schemas.openxmlformats.org/officeDocument/2006/math" xmlns:v="urn:schemas-microsoft-com:vml" xmlns:wp="http://schemas.openxmlformats.org/drawingml/2006/wordprocessingDrawing" xmlns:w10="urn:schemas-microsoft-com:office:word" xmlns:w="http://schemas.openxmlformats.org/wordprocessingml/2006/main" xmlns:wne="http://schemas.microsoft.com/office/word/2006/wordml">
+  <w:endnote w:type="separator" w:id="0">
+    <w:p>
+      <w:pPr>
+        <w:spacing w:after="0" w:line="240" w:lineRule="auto"/>
+      </w:pPr>
+      <w:r>
+        <w:separator/>
+      </w:r>
+    </w:p>
+  </w:endnote>
+  <w:endnote w:type="continuationSeparator" w:id="1">
+    <w:p>
+      <w:pPr>
+        <w:spacing w:after="0" w:line="240" w:lineRule="auto"/>
+      </w:pPr>
+      <w:r>
+        <w:continuationSeparator/>
+      </w:r>
+    </w:p>
+  </w:endnote>
+</w:endnotes>
+</file>
+
+<file path=word/footnotes.xml><?xml version="1.0" encoding="utf-8"?>
+<w:footnotes xmlns:ve="http://schemas.openxmlformats.org/markup-compatibility/2006" xmlns:o="urn:schemas-microsoft-com:office:office" xmlns:r="http://schemas.openxmlformats.org/officeDocument/2006/relationships" xmlns:m="http://schemas.openxmlformats.org/officeDocument/2006/math" xmlns:v="urn:schemas-microsoft-com:vml" xmlns:wp="http://schemas.openxmlformats.org/drawingml/2006/wordprocessingDrawing" xmlns:w10="urn:schemas-microsoft-com:office:word" xmlns:w="http://schemas.openxmlformats.org/wordprocessingml/2006/main" xmlns:wne="http://schemas.microsoft.com/office/word/2006/wordml">
+  <w:footnote w:type="separator" w:id="0">
+    <w:p>
+      <w:pPr>
+        <w:spacing w:after="0" w:line="240" w:lineRule="auto"/>
+      </w:pPr>
+      <w:r>
+        <w:separator/>
+      </w:r>
+    </w:p>
+  </w:footnote>
+  <w:footnote w:type="continuationSeparator" w:id="1">
+    <w:p>
+      <w:pPr>
+        <w:spacing w:after="0" w:line="240" w:lineRule="auto"/>
+      </w:pPr>
+      <w:r>
+        <w:continuationSeparator/>
+      </w:r>
+    </w:p>
+  </w:footnote>
+</w:footnotes>
 </file>
 
 <file path=word/styles.xml><?xml version="1.0" encoding="utf-8"?>
@@ -1620,6 +2151,54 @@
       <w:sz w:val="16"/>
       <w:szCs w:val="16"/>
     </w:rPr>
+  </w:style>
+  <w:style w:type="paragraph" w:styleId="Header">
+    <w:name w:val="header"/>
+    <w:basedOn w:val="Normal"/>
+    <w:link w:val="HeaderChar"/>
+    <w:uiPriority w:val="99"/>
+    <w:semiHidden/>
+    <w:unhideWhenUsed/>
+    <w:rsid w:val="006E4FF0"/>
+    <w:pPr>
+      <w:tabs>
+        <w:tab w:val="center" w:pos="4680"/>
+        <w:tab w:val="right" w:pos="9360"/>
+      </w:tabs>
+      <w:spacing w:after="0" w:line="240" w:lineRule="auto"/>
+    </w:pPr>
+  </w:style>
+  <w:style w:type="character" w:customStyle="1" w:styleId="HeaderChar">
+    <w:name w:val="Header Char"/>
+    <w:basedOn w:val="DefaultParagraphFont"/>
+    <w:link w:val="Header"/>
+    <w:uiPriority w:val="99"/>
+    <w:semiHidden/>
+    <w:rsid w:val="006E4FF0"/>
+  </w:style>
+  <w:style w:type="paragraph" w:styleId="Footer">
+    <w:name w:val="footer"/>
+    <w:basedOn w:val="Normal"/>
+    <w:link w:val="FooterChar"/>
+    <w:uiPriority w:val="99"/>
+    <w:semiHidden/>
+    <w:unhideWhenUsed/>
+    <w:rsid w:val="006E4FF0"/>
+    <w:pPr>
+      <w:tabs>
+        <w:tab w:val="center" w:pos="4680"/>
+        <w:tab w:val="right" w:pos="9360"/>
+      </w:tabs>
+      <w:spacing w:after="0" w:line="240" w:lineRule="auto"/>
+    </w:pPr>
+  </w:style>
+  <w:style w:type="character" w:customStyle="1" w:styleId="FooterChar">
+    <w:name w:val="Footer Char"/>
+    <w:basedOn w:val="DefaultParagraphFont"/>
+    <w:link w:val="Footer"/>
+    <w:uiPriority w:val="99"/>
+    <w:semiHidden/>
+    <w:rsid w:val="006E4FF0"/>
   </w:style>
 </w:styles>
 </file>

</xml_diff>

<commit_message>
Updates on the documentation
</commit_message>
<xml_diff>
--- a/Platforma pentru evaluarea cunostintelor.docx
+++ b/Platforma pentru evaluarea cunostintelor.docx
@@ -3769,18 +3769,216 @@
       <w:pPr>
         <w:rPr>
           <w:rFonts w:asciiTheme="majorHAnsi" w:hAnsiTheme="majorHAnsi"/>
+          <w:sz w:val="24"/>
+          <w:szCs w:val="24"/>
+        </w:rPr>
+      </w:pPr>
+      <w:r>
+        <w:rPr>
+          <w:rFonts w:asciiTheme="majorHAnsi" w:hAnsiTheme="majorHAnsi"/>
+          <w:sz w:val="24"/>
+          <w:szCs w:val="24"/>
+        </w:rPr>
+        <w:lastRenderedPageBreak/>
+        <w:t>Aditional, pentru proiectarea interfetei de utilizator folosita de catre administratori, acesta va avea o zona pentru adaugarea/stergerea de domenii, precum si o zona similara, folosita pentru stergere sau editare a intrebarilor, cu posibilitatea de a le filtra dupa domeniul acestora si nivelul de dificultate.</w:t>
+      </w:r>
+      <w:r>
+        <w:rPr>
+          <w:rFonts w:asciiTheme="majorHAnsi" w:hAnsiTheme="majorHAnsi"/>
+          <w:sz w:val="24"/>
+          <w:szCs w:val="24"/>
+        </w:rPr>
+        <w:t xml:space="preserve"> </w:t>
+      </w:r>
+    </w:p>
+    <w:p>
+      <w:pPr>
+        <w:rPr>
+          <w:rFonts w:asciiTheme="majorHAnsi" w:hAnsiTheme="majorHAnsi"/>
+          <w:sz w:val="24"/>
+          <w:szCs w:val="24"/>
+        </w:rPr>
+      </w:pPr>
+      <w:r>
+        <w:rPr>
+          <w:rFonts w:asciiTheme="majorHAnsi" w:hAnsiTheme="majorHAnsi"/>
+          <w:sz w:val="24"/>
+          <w:szCs w:val="24"/>
+        </w:rPr>
+        <w:t>Totodata, panel-ul administrativ va contine si o zona desemnata pentru adaugarea de noi intrebari, unde adminul va specifica exact enuntul acesteia, precum si variantele de raspuns, impreuna cu cea corecta.</w:t>
+      </w:r>
+    </w:p>
+    <w:p>
+      <w:pPr>
+        <w:rPr>
+          <w:rFonts w:asciiTheme="majorHAnsi" w:hAnsiTheme="majorHAnsi"/>
+          <w:sz w:val="24"/>
+          <w:szCs w:val="24"/>
+        </w:rPr>
+      </w:pPr>
+    </w:p>
+    <w:p>
+      <w:pPr>
+        <w:jc w:val="center"/>
+        <w:rPr>
+          <w:rFonts w:asciiTheme="majorHAnsi" w:hAnsiTheme="majorHAnsi"/>
+          <w:sz w:val="24"/>
+          <w:szCs w:val="24"/>
+        </w:rPr>
+      </w:pPr>
+      <w:r>
+        <w:rPr>
+          <w:rFonts w:asciiTheme="majorHAnsi" w:hAnsiTheme="majorHAnsi"/>
+          <w:noProof/>
+          <w:sz w:val="24"/>
+          <w:szCs w:val="24"/>
+        </w:rPr>
+        <w:drawing>
+          <wp:inline distT="0" distB="0" distL="0" distR="0">
+            <wp:extent cx="2822826" cy="2760785"/>
+            <wp:effectExtent l="19050" t="0" r="0" b="0"/>
+            <wp:docPr id="2" name="Picture 1"/>
+            <wp:cNvGraphicFramePr>
+              <a:graphicFrameLocks xmlns:a="http://schemas.openxmlformats.org/drawingml/2006/main" noChangeAspect="1"/>
+            </wp:cNvGraphicFramePr>
+            <a:graphic xmlns:a="http://schemas.openxmlformats.org/drawingml/2006/main">
+              <a:graphicData uri="http://schemas.openxmlformats.org/drawingml/2006/picture">
+                <pic:pic xmlns:pic="http://schemas.openxmlformats.org/drawingml/2006/picture">
+                  <pic:nvPicPr>
+                    <pic:cNvPr id="0" name="Picture 1"/>
+                    <pic:cNvPicPr>
+                      <a:picLocks noChangeAspect="1" noChangeArrowheads="1"/>
+                    </pic:cNvPicPr>
+                  </pic:nvPicPr>
+                  <pic:blipFill>
+                    <a:blip r:embed="rId21"/>
+                    <a:srcRect/>
+                    <a:stretch>
+                      <a:fillRect/>
+                    </a:stretch>
+                  </pic:blipFill>
+                  <pic:spPr bwMode="auto">
+                    <a:xfrm>
+                      <a:off x="0" y="0"/>
+                      <a:ext cx="2822606" cy="2760570"/>
+                    </a:xfrm>
+                    <a:prstGeom prst="rect">
+                      <a:avLst/>
+                    </a:prstGeom>
+                    <a:noFill/>
+                    <a:ln w="9525">
+                      <a:noFill/>
+                      <a:miter lim="800000"/>
+                      <a:headEnd/>
+                      <a:tailEnd/>
+                    </a:ln>
+                  </pic:spPr>
+                </pic:pic>
+              </a:graphicData>
+            </a:graphic>
+          </wp:inline>
+        </w:drawing>
+      </w:r>
+      <w:r>
+        <w:rPr>
+          <w:rFonts w:asciiTheme="majorHAnsi" w:hAnsiTheme="majorHAnsi"/>
+          <w:noProof/>
+          <w:sz w:val="24"/>
+          <w:szCs w:val="24"/>
+        </w:rPr>
+        <w:drawing>
+          <wp:inline distT="0" distB="0" distL="0" distR="0">
+            <wp:extent cx="3028950" cy="4724825"/>
+            <wp:effectExtent l="19050" t="0" r="0" b="0"/>
+            <wp:docPr id="6" name="Picture 7"/>
+            <wp:cNvGraphicFramePr>
+              <a:graphicFrameLocks xmlns:a="http://schemas.openxmlformats.org/drawingml/2006/main" noChangeAspect="1"/>
+            </wp:cNvGraphicFramePr>
+            <a:graphic xmlns:a="http://schemas.openxmlformats.org/drawingml/2006/main">
+              <a:graphicData uri="http://schemas.openxmlformats.org/drawingml/2006/picture">
+                <pic:pic xmlns:pic="http://schemas.openxmlformats.org/drawingml/2006/picture">
+                  <pic:nvPicPr>
+                    <pic:cNvPr id="0" name="Picture 7"/>
+                    <pic:cNvPicPr>
+                      <a:picLocks noChangeAspect="1" noChangeArrowheads="1"/>
+                    </pic:cNvPicPr>
+                  </pic:nvPicPr>
+                  <pic:blipFill>
+                    <a:blip r:embed="rId22"/>
+                    <a:srcRect/>
+                    <a:stretch>
+                      <a:fillRect/>
+                    </a:stretch>
+                  </pic:blipFill>
+                  <pic:spPr bwMode="auto">
+                    <a:xfrm>
+                      <a:off x="0" y="0"/>
+                      <a:ext cx="3028950" cy="4724825"/>
+                    </a:xfrm>
+                    <a:prstGeom prst="rect">
+                      <a:avLst/>
+                    </a:prstGeom>
+                    <a:noFill/>
+                    <a:ln w="9525">
+                      <a:noFill/>
+                      <a:miter lim="800000"/>
+                      <a:headEnd/>
+                      <a:tailEnd/>
+                    </a:ln>
+                  </pic:spPr>
+                </pic:pic>
+              </a:graphicData>
+            </a:graphic>
+          </wp:inline>
+        </w:drawing>
+      </w:r>
+    </w:p>
+    <w:p>
+      <w:pPr>
+        <w:rPr>
+          <w:rFonts w:asciiTheme="majorHAnsi" w:hAnsiTheme="majorHAnsi"/>
           <w:b/>
           <w:sz w:val="32"/>
           <w:szCs w:val="24"/>
         </w:rPr>
       </w:pPr>
-      <w:r>
+    </w:p>
+    <w:p>
+      <w:pPr>
         <w:rPr>
           <w:rFonts w:asciiTheme="majorHAnsi" w:hAnsiTheme="majorHAnsi"/>
           <w:b/>
           <w:sz w:val="32"/>
           <w:szCs w:val="24"/>
         </w:rPr>
+      </w:pPr>
+    </w:p>
+    <w:p>
+      <w:pPr>
+        <w:rPr>
+          <w:rFonts w:asciiTheme="majorHAnsi" w:hAnsiTheme="majorHAnsi"/>
+          <w:b/>
+          <w:sz w:val="32"/>
+          <w:szCs w:val="24"/>
+        </w:rPr>
+      </w:pPr>
+    </w:p>
+    <w:p>
+      <w:pPr>
+        <w:rPr>
+          <w:rFonts w:asciiTheme="majorHAnsi" w:hAnsiTheme="majorHAnsi"/>
+          <w:b/>
+          <w:sz w:val="32"/>
+          <w:szCs w:val="24"/>
+        </w:rPr>
+      </w:pPr>
+      <w:r>
+        <w:rPr>
+          <w:rFonts w:asciiTheme="majorHAnsi" w:hAnsiTheme="majorHAnsi"/>
+          <w:b/>
+          <w:sz w:val="32"/>
+          <w:szCs w:val="24"/>
+        </w:rPr>
         <w:lastRenderedPageBreak/>
         <w:t>Tehnologii</w:t>
       </w:r>
@@ -3891,6 +4089,90 @@
           <w:sz w:val="24"/>
           <w:szCs w:val="24"/>
         </w:rPr>
+        <w:t>Spring este un framework redus ca dimensiuni, dar în acelaşi timp flexibil şi universal, orientat spre a facilita crearea de aplicații Java SE şi Java EE.</w:t>
+      </w:r>
+      <w:r>
+        <w:rPr>
+          <w:rFonts w:asciiTheme="majorHAnsi" w:hAnsiTheme="majorHAnsi"/>
+          <w:sz w:val="24"/>
+          <w:szCs w:val="24"/>
+        </w:rPr>
+        <w:t xml:space="preserve"> </w:t>
+      </w:r>
+      <w:r>
+        <w:rPr>
+          <w:rFonts w:asciiTheme="majorHAnsi" w:hAnsiTheme="majorHAnsi"/>
+          <w:sz w:val="24"/>
+          <w:szCs w:val="24"/>
+        </w:rPr>
+        <w:t>Spring Framework urmăreşte să ofere infrastructura necesară pentru realizarea aplicațiilor Java, astfel încât programatorul să se poată concentra asupra dezvoltării efective de cod. Spring utilizează pe scară largă obiecte Java clasice (POJOs – Plain Old Java Objects).</w:t>
+      </w:r>
+    </w:p>
+    <w:p>
+      <w:pPr>
+        <w:rPr>
+          <w:rFonts w:asciiTheme="majorHAnsi" w:hAnsiTheme="majorHAnsi"/>
+          <w:sz w:val="24"/>
+          <w:szCs w:val="24"/>
+        </w:rPr>
+      </w:pPr>
+      <w:r>
+        <w:rPr>
+          <w:rFonts w:asciiTheme="majorHAnsi" w:hAnsiTheme="majorHAnsi"/>
+          <w:sz w:val="24"/>
+          <w:szCs w:val="24"/>
+        </w:rPr>
+        <w:t>La bază, o aplicație Java constă din obiecte care colaborează între ele pentru soluționarea unei probleme – obiectele dintr-o aplicație având dependențe între ele.</w:t>
+      </w:r>
+    </w:p>
+    <w:p>
+      <w:pPr>
+        <w:rPr>
+          <w:rFonts w:asciiTheme="majorHAnsi" w:hAnsiTheme="majorHAnsi"/>
+          <w:sz w:val="24"/>
+          <w:szCs w:val="24"/>
+        </w:rPr>
+      </w:pPr>
+      <w:r>
+        <w:rPr>
+          <w:rFonts w:asciiTheme="majorHAnsi" w:hAnsiTheme="majorHAnsi"/>
+          <w:sz w:val="24"/>
+          <w:szCs w:val="24"/>
+        </w:rPr>
+        <w:t>Platforma Java nu dispune de mijloacele necesare pentru a organiza obiectele, această sarcină revenind dezvoltatorilor şi arhitecților care au la dispoziție pattern-urile clasice (design patterns) pentru a organiza clasele şi obiectele. Totuşi, acestea trebuie implementate de către programator.</w:t>
+      </w:r>
+    </w:p>
+    <w:p>
+      <w:pPr>
+        <w:rPr>
+          <w:rFonts w:asciiTheme="majorHAnsi" w:hAnsiTheme="majorHAnsi"/>
+          <w:sz w:val="24"/>
+          <w:szCs w:val="24"/>
+        </w:rPr>
+      </w:pPr>
+      <w:r>
+        <w:rPr>
+          <w:rFonts w:asciiTheme="majorHAnsi" w:hAnsiTheme="majorHAnsi"/>
+          <w:sz w:val="24"/>
+          <w:szCs w:val="24"/>
+        </w:rPr>
+        <w:t>Facilitatea de inversiune a controlului (Inversion of Control – IoC) pusă la dispoziție de Spring Framework adresează această problemă – organizarea obiectelor – oferind mijloacele necesare pentru a permite componentelor disparate să fie asamblate într-o aplicație funcțională.</w:t>
+      </w:r>
+    </w:p>
+    <w:p>
+      <w:pPr>
+        <w:rPr>
+          <w:rFonts w:asciiTheme="majorHAnsi" w:hAnsiTheme="majorHAnsi"/>
+          <w:sz w:val="24"/>
+          <w:szCs w:val="24"/>
+        </w:rPr>
+      </w:pPr>
+      <w:r>
+        <w:rPr>
+          <w:rFonts w:asciiTheme="majorHAnsi" w:hAnsiTheme="majorHAnsi"/>
+          <w:sz w:val="24"/>
+          <w:szCs w:val="24"/>
+        </w:rPr>
         <w:t>S-a folosit Hibernate ORM (Object-Relational Mapping) pentru maparea tabelelor din baza de date la nivel de entitati in contextul Spring, pentru o translatare cat mai usoara mai apoi in obiecte Java pentru o prelucrare cat mai usoara a informatiilor din baza de date.</w:t>
       </w:r>
     </w:p>
@@ -3898,17 +4180,239 @@
       <w:pPr>
         <w:rPr>
           <w:rFonts w:asciiTheme="majorHAnsi" w:hAnsiTheme="majorHAnsi"/>
-          <w:sz w:val="24"/>
-          <w:szCs w:val="24"/>
-        </w:rPr>
-      </w:pPr>
-      <w:r>
-        <w:rPr>
-          <w:rFonts w:asciiTheme="majorHAnsi" w:hAnsiTheme="majorHAnsi"/>
-          <w:sz w:val="24"/>
-          <w:szCs w:val="24"/>
-        </w:rPr>
-        <w:t>Pentru operatiile la nivel de baze de date cum ar fi adaugarea, stergerea sau modificarea datelor din tabele s-au folosit JPA Repositories, astfel ca fiecare tabel are corespondent un repository la nivel de Java ce permite efectuarea unor astfel de operatiuni, si totodata permite adaugarea unor operatiuni noi, definite de ingineri, prin adaugarea noii metode folosite si adnotarea acesteia cu query-ul pe baza de date care se vrea a fi efectuat.</w:t>
+          <w:bCs/>
+          <w:sz w:val="24"/>
+          <w:szCs w:val="24"/>
+        </w:rPr>
+      </w:pPr>
+      <w:r>
+        <w:rPr>
+          <w:rFonts w:asciiTheme="majorHAnsi" w:hAnsiTheme="majorHAnsi"/>
+          <w:bCs/>
+          <w:sz w:val="24"/>
+          <w:szCs w:val="24"/>
+        </w:rPr>
+        <w:t xml:space="preserve">Object / Relational Mapping (ORM) este o tehnică de programare ce face posibilă accesarea și manipularea obiectelor fără ca programatorii să fie interesați de sursa de date de unde provin aceste obiecte. Această tehnică a apărut din nevoia de a depăși diferențele de </w:t>
+      </w:r>
+      <w:r>
+        <w:rPr>
+          <w:rFonts w:asciiTheme="majorHAnsi" w:hAnsiTheme="majorHAnsi"/>
+          <w:bCs/>
+          <w:sz w:val="24"/>
+          <w:szCs w:val="24"/>
+        </w:rPr>
+        <w:lastRenderedPageBreak/>
+        <w:t>paradigmă dintre modelul orientat pe obiecte (susținut de limbajele de programare de nivel înalt actuale) și modelul relațional (utilizat de cele mai populare sisteme de gestiune a bazelor de date).</w:t>
+      </w:r>
+    </w:p>
+    <w:p>
+      <w:pPr>
+        <w:rPr>
+          <w:rFonts w:asciiTheme="majorHAnsi" w:hAnsiTheme="majorHAnsi"/>
+          <w:bCs/>
+          <w:sz w:val="24"/>
+          <w:szCs w:val="24"/>
+        </w:rPr>
+      </w:pPr>
+      <w:r>
+        <w:rPr>
+          <w:rFonts w:asciiTheme="majorHAnsi" w:hAnsiTheme="majorHAnsi"/>
+          <w:bCs/>
+          <w:sz w:val="24"/>
+          <w:szCs w:val="24"/>
+        </w:rPr>
+        <w:t>Limbajele de programare orientate pe obiecte reprezintă datele într-un graf interconectat de obiecte, pe când bazele de date relaționale folosesc un mod tabelar de reprezentare. Efortul de a conecta atributele claselor definite prin intermediul unui limbaj orientat pe obiecte cu câmpurile tabelelor din baza de date nu poate fi ignorat, iar scopul unui ORM este acela de a crea o relație naturală, transparentă, fiabilă și de durată între cele două modele. Această nepotrivire de paradigmă pare să nu își fi găsit încă o soluționare definitivă care să fie aprobată de toți actorii din industria IT, însă opinia generală este aceea că framework-urile ORM reprezintă un important pas înainte.</w:t>
+      </w:r>
+    </w:p>
+    <w:p>
+      <w:pPr>
+        <w:rPr>
+          <w:rFonts w:asciiTheme="majorHAnsi" w:hAnsiTheme="majorHAnsi"/>
+          <w:b/>
+          <w:bCs/>
+          <w:sz w:val="24"/>
+          <w:szCs w:val="24"/>
+        </w:rPr>
+      </w:pPr>
+      <w:r>
+        <w:rPr>
+          <w:rFonts w:asciiTheme="majorHAnsi" w:hAnsiTheme="majorHAnsi"/>
+          <w:bCs/>
+          <w:sz w:val="24"/>
+          <w:szCs w:val="24"/>
+        </w:rPr>
+        <w:t>Procesul automat de stocare a obiectelor într-o bază de date relațională folosind un framework ORM, constă în maparea obiectelor la tabelele corespunzătoare, asocierea</w:t>
+      </w:r>
+      <w:r>
+        <w:rPr>
+          <w:rFonts w:asciiTheme="majorHAnsi" w:hAnsiTheme="majorHAnsi"/>
+          <w:b/>
+          <w:bCs/>
+          <w:sz w:val="24"/>
+          <w:szCs w:val="24"/>
+        </w:rPr>
+        <w:t xml:space="preserve"> </w:t>
+      </w:r>
+      <w:r>
+        <w:rPr>
+          <w:rFonts w:asciiTheme="majorHAnsi" w:hAnsiTheme="majorHAnsi"/>
+          <w:bCs/>
+          <w:sz w:val="24"/>
+          <w:szCs w:val="24"/>
+        </w:rPr>
+        <w:t>dintre ele fiind descrisa folosind metadata</w:t>
+      </w:r>
+      <w:r>
+        <w:rPr>
+          <w:rFonts w:asciiTheme="majorHAnsi" w:hAnsiTheme="majorHAnsi"/>
+          <w:b/>
+          <w:bCs/>
+          <w:sz w:val="24"/>
+          <w:szCs w:val="24"/>
+        </w:rPr>
+        <w:t>.</w:t>
+      </w:r>
+    </w:p>
+    <w:p>
+      <w:pPr>
+        <w:rPr>
+          <w:rFonts w:asciiTheme="majorHAnsi" w:hAnsiTheme="majorHAnsi"/>
+          <w:bCs/>
+          <w:sz w:val="24"/>
+          <w:szCs w:val="24"/>
+        </w:rPr>
+      </w:pPr>
+      <w:r>
+        <w:rPr>
+          <w:rFonts w:asciiTheme="majorHAnsi" w:hAnsiTheme="majorHAnsi"/>
+          <w:bCs/>
+          <w:sz w:val="24"/>
+          <w:szCs w:val="24"/>
+        </w:rPr>
+        <w:t>Hibernate reprezintă o soluție de tip ORM pentru asigurarea persistenței și a interogării eficiente a informațiilor stocate în baze de date relaționale, prin intermediul limbajului de programare Java. Este un produs open-source ce realizează maparea dintre tabelele bazei de date și clase Java, asigurând astfel interacțiunea dintre sistemeul de gestiune pentru baze de date și serverul de aplicații ce implementează logica aplicației.</w:t>
+      </w:r>
+    </w:p>
+    <w:p>
+      <w:pPr>
+        <w:rPr>
+          <w:rFonts w:asciiTheme="majorHAnsi" w:hAnsiTheme="majorHAnsi"/>
+          <w:bCs/>
+          <w:sz w:val="24"/>
+          <w:szCs w:val="24"/>
+        </w:rPr>
+      </w:pPr>
+      <w:r>
+        <w:rPr>
+          <w:rFonts w:asciiTheme="majorHAnsi" w:hAnsiTheme="majorHAnsi"/>
+          <w:bCs/>
+          <w:sz w:val="24"/>
+          <w:szCs w:val="24"/>
+        </w:rPr>
+        <w:t>Mecanismul prin care sunt reprezentate legăturile dintre baza de date și clasele Java este reprezentat de fișiere XML, astfel încât nu este necesară dezvoltarea de cod sursă pentru obținerea unei astfel de funcționalități. Astfel, în situația în care apare o schimbare la nivelul bazei de date sau la nivelul claselor Java, este suficient ca aceasta să fie realizată și la nivelul fișierului XML corespunzător pentru ca legătura dintre entități să fie menținută. API-ul pus la dispoziție atât pentru asigurarea persistenței cât și pentru interogarea diferitelor informații din baza de date este flexibil și scalabil, fiind accesibil tuturor programatorilor, indiferent de nivelul de pregătire. Se oferă o abstractizare a operațiilor de la nivelul sistemului de gestiune pentru baze de date, astfel încât detaliile de implementare de la nivelul acestuia nu trebuie să fie cunoscute, interacțiunea făcându-se la nivelul obiectelor Java ce corespund unor concepte specifice afacerii sau culturii organizației respective. Pot fi modelate astfel legături oricât de complexe dintre tabelele entitate de la nivelul bazei de date. Mai mult, accesul la date se realizează optimizat, folosindu-se diferite strategii inteligente pentru interogarea informațiilor, menținând în același timp ușurința în utilizare. De asemenea, poate fi utilizat independent de un server de aplicații.</w:t>
+      </w:r>
+    </w:p>
+    <w:p>
+      <w:pPr>
+        <w:rPr>
+          <w:rFonts w:asciiTheme="majorHAnsi" w:hAnsiTheme="majorHAnsi"/>
+          <w:b/>
+          <w:bCs/>
+          <w:sz w:val="24"/>
+          <w:szCs w:val="24"/>
+        </w:rPr>
+      </w:pPr>
+    </w:p>
+    <w:p>
+      <w:pPr>
+        <w:rPr>
+          <w:rFonts w:asciiTheme="majorHAnsi" w:hAnsiTheme="majorHAnsi"/>
+          <w:sz w:val="24"/>
+          <w:szCs w:val="24"/>
+        </w:rPr>
+      </w:pPr>
+      <w:r>
+        <w:rPr>
+          <w:rFonts w:asciiTheme="majorHAnsi" w:hAnsiTheme="majorHAnsi"/>
+          <w:sz w:val="24"/>
+          <w:szCs w:val="24"/>
+        </w:rPr>
+        <w:lastRenderedPageBreak/>
+        <w:t>Pentru operatiile la nivel de baze de date cum ar fi adaugarea, stergerea sau modificarea datelor din tabele s-au folosit JPA Repositories</w:t>
+      </w:r>
+      <w:r>
+        <w:rPr>
+          <w:rFonts w:asciiTheme="majorHAnsi" w:hAnsiTheme="majorHAnsi"/>
+          <w:sz w:val="24"/>
+          <w:szCs w:val="24"/>
+        </w:rPr>
+        <w:t xml:space="preserve"> ale Spring</w:t>
+      </w:r>
+      <w:r>
+        <w:rPr>
+          <w:rFonts w:asciiTheme="majorHAnsi" w:hAnsiTheme="majorHAnsi"/>
+          <w:sz w:val="24"/>
+          <w:szCs w:val="24"/>
+        </w:rPr>
+        <w:t>, astfel ca fiecare tabel are corespondent un repository la nivel de Java ce permite efectuarea unor astfel de operatiuni, si totodata permite adaugarea unor operatiuni noi, definite de ingineri, prin adaugarea noii metode folosite si adnotarea acesteia cu query-ul pe baza de date care se vrea a fi efectuat.</w:t>
+      </w:r>
+    </w:p>
+    <w:p>
+      <w:pPr>
+        <w:rPr>
+          <w:rFonts w:asciiTheme="majorHAnsi" w:hAnsiTheme="majorHAnsi"/>
+          <w:sz w:val="24"/>
+          <w:szCs w:val="24"/>
+        </w:rPr>
+      </w:pPr>
+      <w:r>
+        <w:rPr>
+          <w:rFonts w:asciiTheme="majorHAnsi" w:hAnsiTheme="majorHAnsi"/>
+          <w:sz w:val="24"/>
+          <w:szCs w:val="24"/>
+        </w:rPr>
+        <w:t>JPA (Java Persistence API) reprezintă o colecție de clase (în limbajul de programare Java), oferind funcționalități legate de interogarea eficientă a informațiilor stocate în baze de date relaționale, mai ales în situația în care volumul acestora este considerabil. Această interfață de programare implementează un nivel de abstractizare, toate informațiile fiind stocate la nivel de obiecte, astfel încât programatorul nu este obligat să cunoască detaliile specifice unui sistem de gestiune al bazelor de date. Prin urmare, JPA realizează o punte între informațiile reprezentate relațional - așa cum sunt reținute într-o bază de date - și sub formă de instanțe ale unor clase, permițând un transfer facil între aceste moduri de organizare, implementând în același timp funcționalități de acces la date prin diferite mecanisme de interogare.</w:t>
+      </w:r>
+    </w:p>
+    <w:p>
+      <w:pPr>
+        <w:rPr>
+          <w:rFonts w:asciiTheme="majorHAnsi" w:hAnsiTheme="majorHAnsi"/>
+          <w:sz w:val="24"/>
+          <w:szCs w:val="24"/>
+        </w:rPr>
+      </w:pPr>
+      <w:r>
+        <w:rPr>
+          <w:rFonts w:asciiTheme="majorHAnsi" w:hAnsiTheme="majorHAnsi"/>
+          <w:sz w:val="24"/>
+          <w:szCs w:val="24"/>
+        </w:rPr>
+        <w:t>JPA reprezintă un mecanism prin care entitățile care își găsesc un corespondent în logica aplicației sunt convertite în date relaționale și viceversa. Acesta descrie modul în care pot fi descrise obiectele de tip POJO (Plain Oriented Java Object) precum și modul în care pot fi gestionate relațiile dintre acestea.</w:t>
+      </w:r>
+    </w:p>
+    <w:p>
+      <w:pPr>
+        <w:rPr>
+          <w:rFonts w:asciiTheme="majorHAnsi" w:hAnsiTheme="majorHAnsi"/>
+          <w:sz w:val="24"/>
+          <w:szCs w:val="24"/>
+        </w:rPr>
+      </w:pPr>
+      <w:r>
+        <w:rPr>
+          <w:rFonts w:asciiTheme="majorHAnsi" w:hAnsiTheme="majorHAnsi"/>
+          <w:sz w:val="24"/>
+          <w:szCs w:val="24"/>
+        </w:rPr>
+        <w:t>Spre exemplu, u</w:t>
+      </w:r>
+      <w:r>
+        <w:rPr>
+          <w:rFonts w:asciiTheme="majorHAnsi" w:hAnsiTheme="majorHAnsi"/>
+          <w:sz w:val="24"/>
+          <w:szCs w:val="24"/>
+        </w:rPr>
+        <w:t>n obiect de tip Entity reprezintă o entitate persistentă, fiind utilizat pentru stocarea și încărcarea informațiilor din baze de date relaționale. Acesta deține un singur atribut (opțional) - name, denumirea entității respective. De regulă, se folosește ca adnotare pentru a indica faptul că trebuie asigurată persistența clasei în cauză, la nivelul unei tabele în baza de date.</w:t>
       </w:r>
     </w:p>
     <w:p>
@@ -4009,22 +4513,39 @@
           <w:szCs w:val="24"/>
         </w:rPr>
       </w:pPr>
-    </w:p>
-    <w:p>
-      <w:pPr>
-        <w:rPr>
-          <w:rFonts w:asciiTheme="majorHAnsi" w:hAnsiTheme="majorHAnsi"/>
-          <w:sz w:val="24"/>
-          <w:szCs w:val="24"/>
-        </w:rPr>
-      </w:pPr>
-      <w:r>
-        <w:rPr>
-          <w:rFonts w:asciiTheme="majorHAnsi" w:hAnsiTheme="majorHAnsi"/>
+      <w:r>
+        <w:rPr>
+          <w:rFonts w:asciiTheme="majorHAnsi" w:hAnsiTheme="majorHAnsi"/>
+          <w:bCs/>
           <w:sz w:val="24"/>
           <w:szCs w:val="24"/>
         </w:rPr>
         <w:lastRenderedPageBreak/>
+        <w:t>Maven</w:t>
+      </w:r>
+      <w:r>
+        <w:rPr>
+          <w:rFonts w:asciiTheme="majorHAnsi" w:hAnsiTheme="majorHAnsi"/>
+          <w:sz w:val="24"/>
+          <w:szCs w:val="24"/>
+        </w:rPr>
+        <w:t> este un sistem de build și management al proiectelor, scris în Java. Face parte din proiectele găzduite de Apache Software Foundation. Funcționalitățile sale principale sunt descrierea procesului de build a softwareului și descrierea dependențelor acestuia. Un fișier XML descrie proiectul care urmează să fie build-uit, dependențele acestuia sau ale module și componente de care depinde, ordinea în care se execută build-ul, directoarele și plug-in-urile necesare. Maven descarcă dinamic bibliotecile Java si plug-in-uri necesare, din unul sau mai multe repository-uri.</w:t>
+      </w:r>
+    </w:p>
+    <w:p>
+      <w:pPr>
+        <w:rPr>
+          <w:rFonts w:asciiTheme="majorHAnsi" w:hAnsiTheme="majorHAnsi"/>
+          <w:sz w:val="24"/>
+          <w:szCs w:val="24"/>
+        </w:rPr>
+      </w:pPr>
+      <w:r>
+        <w:rPr>
+          <w:rFonts w:asciiTheme="majorHAnsi" w:hAnsiTheme="majorHAnsi"/>
+          <w:sz w:val="24"/>
+          <w:szCs w:val="24"/>
+        </w:rPr>
         <w:t xml:space="preserve">Pentru deploy-ul aplicatiei s-a folosit ca si webserver </w:t>
       </w:r>
       <w:r>
@@ -4051,15 +4572,50 @@
         </w:rPr>
         <w:t xml:space="preserve"> si este foarte eficient pentru orchestrarea deploy-urilor.</w:t>
       </w:r>
-    </w:p>
-    <w:p>
-      <w:pPr>
-        <w:rPr>
-          <w:rFonts w:asciiTheme="majorHAnsi" w:hAnsiTheme="majorHAnsi"/>
-          <w:sz w:val="24"/>
-          <w:szCs w:val="24"/>
-        </w:rPr>
-      </w:pPr>
+      <w:r>
+        <w:rPr>
+          <w:rFonts w:ascii="Open Sans" w:hAnsi="Open Sans" w:cs="Open Sans"/>
+          <w:b/>
+          <w:bCs/>
+          <w:color w:val="6B6B6B"/>
+          <w:sz w:val="21"/>
+        </w:rPr>
+        <w:t xml:space="preserve"> </w:t>
+      </w:r>
+      <w:r>
+        <w:rPr>
+          <w:rFonts w:asciiTheme="majorHAnsi" w:hAnsiTheme="majorHAnsi"/>
+          <w:bCs/>
+          <w:sz w:val="24"/>
+          <w:szCs w:val="24"/>
+        </w:rPr>
+        <w:t>Apache Tomcat</w:t>
+      </w:r>
+      <w:r>
+        <w:rPr>
+          <w:rFonts w:asciiTheme="majorHAnsi" w:hAnsiTheme="majorHAnsi"/>
+          <w:sz w:val="24"/>
+          <w:szCs w:val="24"/>
+        </w:rPr>
+        <w:t>, de altfel cunoscut sub numele de „Tomcat” este un server web open-source, fiind dezvoltat și menținut tot de Apache Software Foundation. Este o implementare software pentru tehnologiile Java şi rulează pe Java Servlets și pagini JavaServer, cunoscute sub numele de JSP-uri.</w:t>
+      </w:r>
+    </w:p>
+    <w:p>
+      <w:pPr>
+        <w:rPr>
+          <w:rFonts w:asciiTheme="majorHAnsi" w:hAnsiTheme="majorHAnsi"/>
+          <w:sz w:val="24"/>
+          <w:szCs w:val="24"/>
+        </w:rPr>
+      </w:pPr>
+      <w:r>
+        <w:rPr>
+          <w:rFonts w:asciiTheme="majorHAnsi" w:hAnsiTheme="majorHAnsi"/>
+          <w:sz w:val="24"/>
+          <w:szCs w:val="24"/>
+        </w:rPr>
+        <w:t xml:space="preserve">Ca si tool de versionare, folosit pentru a avea in primul rand siguranta unui back-up al aplicatiei, si totodata posibilitatea de a face rollback la o versiune anterioara, in cazul in care au aparut probleme in cea curenta, s-a folosit </w:t>
+      </w:r>
       <w:r>
         <w:rPr>
           <w:rFonts w:asciiTheme="majorHAnsi" w:hAnsiTheme="majorHAnsi"/>
@@ -4068,6 +4624,200 @@
         </w:rPr>
         <w:t>Git</w:t>
       </w:r>
+      <w:r>
+        <w:rPr>
+          <w:rFonts w:asciiTheme="majorHAnsi" w:hAnsiTheme="majorHAnsi"/>
+          <w:sz w:val="24"/>
+          <w:szCs w:val="24"/>
+        </w:rPr>
+        <w:t>, intrucat este un tool la indemana, open-source, cu multe resurse de informare asupra lui pe internet, care este totodata si foarte versatil.</w:t>
+      </w:r>
+    </w:p>
+    <w:p>
+      <w:pPr>
+        <w:rPr>
+          <w:rFonts w:asciiTheme="majorHAnsi" w:hAnsiTheme="majorHAnsi"/>
+          <w:sz w:val="24"/>
+          <w:szCs w:val="24"/>
+        </w:rPr>
+      </w:pPr>
+      <w:r>
+        <w:rPr>
+          <w:rFonts w:asciiTheme="majorHAnsi" w:hAnsiTheme="majorHAnsi"/>
+          <w:sz w:val="24"/>
+          <w:szCs w:val="24"/>
+        </w:rPr>
+        <w:t>Un sistem de versionare este un mod de management al fișierelor care permite păstrarea istoricului tuturor modificărilor aduse fișierelor urmărite</w:t>
+      </w:r>
+      <w:r>
+        <w:rPr>
+          <w:rFonts w:asciiTheme="majorHAnsi" w:hAnsiTheme="majorHAnsi"/>
+          <w:sz w:val="24"/>
+          <w:szCs w:val="24"/>
+        </w:rPr>
+        <w:t>.</w:t>
+      </w:r>
+    </w:p>
+    <w:p>
+      <w:pPr>
+        <w:rPr>
+          <w:rFonts w:asciiTheme="majorHAnsi" w:hAnsiTheme="majorHAnsi"/>
+          <w:sz w:val="24"/>
+          <w:szCs w:val="24"/>
+        </w:rPr>
+      </w:pPr>
+      <w:r>
+        <w:rPr>
+          <w:rFonts w:asciiTheme="majorHAnsi" w:hAnsiTheme="majorHAnsi"/>
+          <w:sz w:val="24"/>
+          <w:szCs w:val="24"/>
+        </w:rPr>
+        <w:t>GitHub</w:t>
+      </w:r>
+      <w:r>
+        <w:rPr>
+          <w:rFonts w:asciiTheme="majorHAnsi" w:hAnsiTheme="majorHAnsi"/>
+          <w:sz w:val="24"/>
+          <w:szCs w:val="24"/>
+        </w:rPr>
+        <w:t>, serviciul folosit in acest caz,</w:t>
+      </w:r>
+      <w:r>
+        <w:rPr>
+          <w:rFonts w:asciiTheme="majorHAnsi" w:hAnsiTheme="majorHAnsi"/>
+          <w:sz w:val="24"/>
+          <w:szCs w:val="24"/>
+        </w:rPr>
+        <w:t xml:space="preserve"> este un serviciu de hosting al proiectelor git (un proiect git este numit repository). Acesta permite păstrarea unei copii a proiectului online și vizualizarea tuturor fișierelor și a modificărilor aduse acestora.</w:t>
+      </w:r>
+    </w:p>
+    <w:p>
+      <w:pPr>
+        <w:rPr>
+          <w:rFonts w:asciiTheme="majorHAnsi" w:hAnsiTheme="majorHAnsi"/>
+          <w:sz w:val="24"/>
+          <w:szCs w:val="24"/>
+        </w:rPr>
+      </w:pPr>
+    </w:p>
+    <w:p>
+      <w:pPr>
+        <w:rPr>
+          <w:rFonts w:asciiTheme="majorHAnsi" w:hAnsiTheme="majorHAnsi"/>
+          <w:sz w:val="24"/>
+          <w:szCs w:val="24"/>
+        </w:rPr>
+      </w:pPr>
+    </w:p>
+    <w:p>
+      <w:pPr>
+        <w:rPr>
+          <w:rFonts w:asciiTheme="majorHAnsi" w:hAnsiTheme="majorHAnsi"/>
+          <w:sz w:val="24"/>
+          <w:szCs w:val="24"/>
+        </w:rPr>
+      </w:pPr>
+    </w:p>
+    <w:p>
+      <w:pPr>
+        <w:rPr>
+          <w:rFonts w:asciiTheme="majorHAnsi" w:hAnsiTheme="majorHAnsi"/>
+          <w:sz w:val="24"/>
+          <w:szCs w:val="24"/>
+        </w:rPr>
+      </w:pPr>
+    </w:p>
+    <w:p>
+      <w:pPr>
+        <w:rPr>
+          <w:rFonts w:asciiTheme="majorHAnsi" w:hAnsiTheme="majorHAnsi"/>
+          <w:sz w:val="24"/>
+          <w:szCs w:val="24"/>
+        </w:rPr>
+      </w:pPr>
+    </w:p>
+    <w:p>
+      <w:pPr>
+        <w:rPr>
+          <w:rFonts w:asciiTheme="majorHAnsi" w:hAnsiTheme="majorHAnsi"/>
+          <w:sz w:val="24"/>
+          <w:szCs w:val="24"/>
+        </w:rPr>
+      </w:pPr>
+    </w:p>
+    <w:p>
+      <w:pPr>
+        <w:rPr>
+          <w:rFonts w:asciiTheme="majorHAnsi" w:hAnsiTheme="majorHAnsi"/>
+          <w:sz w:val="24"/>
+          <w:szCs w:val="24"/>
+        </w:rPr>
+      </w:pPr>
+    </w:p>
+    <w:p>
+      <w:pPr>
+        <w:rPr>
+          <w:rFonts w:asciiTheme="majorHAnsi" w:hAnsiTheme="majorHAnsi"/>
+          <w:sz w:val="24"/>
+          <w:szCs w:val="24"/>
+        </w:rPr>
+      </w:pPr>
+    </w:p>
+    <w:p>
+      <w:pPr>
+        <w:rPr>
+          <w:rFonts w:asciiTheme="majorHAnsi" w:hAnsiTheme="majorHAnsi"/>
+          <w:sz w:val="24"/>
+          <w:szCs w:val="24"/>
+        </w:rPr>
+      </w:pPr>
+    </w:p>
+    <w:p>
+      <w:pPr>
+        <w:rPr>
+          <w:rFonts w:asciiTheme="majorHAnsi" w:hAnsiTheme="majorHAnsi"/>
+          <w:b/>
+          <w:sz w:val="32"/>
+          <w:szCs w:val="24"/>
+        </w:rPr>
+      </w:pPr>
+      <w:r>
+        <w:rPr>
+          <w:rFonts w:asciiTheme="majorHAnsi" w:hAnsiTheme="majorHAnsi"/>
+          <w:b/>
+          <w:sz w:val="32"/>
+          <w:szCs w:val="24"/>
+        </w:rPr>
+        <w:lastRenderedPageBreak/>
+        <w:t>Implementarea aplicatiei</w:t>
+      </w:r>
+    </w:p>
+    <w:p>
+      <w:pPr>
+        <w:rPr>
+          <w:rFonts w:asciiTheme="majorHAnsi" w:hAnsiTheme="majorHAnsi"/>
+          <w:sz w:val="24"/>
+          <w:szCs w:val="24"/>
+        </w:rPr>
+      </w:pPr>
+    </w:p>
+    <w:p>
+      <w:pPr>
+        <w:rPr>
+          <w:rFonts w:asciiTheme="majorHAnsi" w:hAnsiTheme="majorHAnsi"/>
+          <w:sz w:val="24"/>
+          <w:szCs w:val="24"/>
+        </w:rPr>
+      </w:pPr>
+    </w:p>
+    <w:p>
+      <w:pPr>
+        <w:rPr>
+          <w:rFonts w:asciiTheme="majorHAnsi" w:hAnsiTheme="majorHAnsi"/>
+          <w:sz w:val="24"/>
+          <w:szCs w:val="24"/>
+        </w:rPr>
+      </w:pPr>
     </w:p>
     <w:sectPr>
       <w:pgSz w:w="12240" w:h="15840"/>
@@ -4293,7 +5043,6 @@
   <w:style w:type="character" w:default="1" w:styleId="DefaultParagraphFont">
     <w:name w:val="Default Paragraph Font"/>
     <w:uiPriority w:val="1"/>
-    <w:semiHidden/>
     <w:unhideWhenUsed/>
   </w:style>
   <w:style w:type="table" w:default="1" w:styleId="TableNormal">
@@ -4395,6 +5144,17 @@
     <w:uiPriority w:val="99"/>
     <w:semiHidden/>
     <w:rsid w:val="006E4FF0"/>
+  </w:style>
+  <w:style w:type="character" w:styleId="Hyperlink">
+    <w:name w:val="Hyperlink"/>
+    <w:basedOn w:val="DefaultParagraphFont"/>
+    <w:uiPriority w:val="99"/>
+    <w:unhideWhenUsed/>
+    <w:rsid w:val="00FA47CE"/>
+    <w:rPr>
+      <w:color w:val="0000FF" w:themeColor="hyperlink"/>
+      <w:u w:val="single"/>
+    </w:rPr>
   </w:style>
 </w:styles>
 </file>

</xml_diff>

<commit_message>
Added documentation with diacritics
</commit_message>
<xml_diff>
--- a/Platforma pentru evaluarea cunostintelor.docx
+++ b/Platforma pentru evaluarea cunostintelor.docx
@@ -130,36 +130,18 @@
         <w:jc w:val="both"/>
         <w:rPr>
           <w:rFonts w:asciiTheme="majorHAnsi" w:hAnsiTheme="majorHAnsi"/>
+          <w:sz w:val="24"/>
+          <w:szCs w:val="24"/>
+        </w:rPr>
+      </w:pPr>
+      <w:r>
+        <w:rPr>
+          <w:rFonts w:asciiTheme="majorHAnsi" w:hAnsiTheme="majorHAnsi"/>
           <w:sz w:val="72"/>
           <w:szCs w:val="96"/>
         </w:rPr>
-      </w:pPr>
-      <w:r>
-        <w:rPr>
-          <w:rFonts w:asciiTheme="majorHAnsi" w:hAnsiTheme="majorHAnsi"/>
-          <w:sz w:val="72"/>
-          <w:szCs w:val="96"/>
-        </w:rPr>
-        <w:t>Platforma pentru evaluarea cunostintelor</w:t>
-      </w:r>
-      <w:r>
-        <w:rPr>
-          <w:rFonts w:asciiTheme="majorHAnsi" w:hAnsiTheme="majorHAnsi"/>
-          <w:sz w:val="72"/>
-          <w:szCs w:val="96"/>
-        </w:rPr>
-        <w:t xml:space="preserve"> pe domenii</w:t>
-      </w:r>
-    </w:p>
-    <w:p>
-      <w:pPr>
-        <w:jc w:val="both"/>
-        <w:rPr>
-          <w:rFonts w:asciiTheme="majorHAnsi" w:hAnsiTheme="majorHAnsi"/>
-          <w:sz w:val="24"/>
-          <w:szCs w:val="24"/>
-        </w:rPr>
-      </w:pPr>
+        <w:t>Platformă pentru evaluarea cunoștințelor pe domenii</w:t>
+      </w:r>
     </w:p>
     <w:p>
       <w:pPr>
@@ -348,16 +330,17 @@
           <w:szCs w:val="24"/>
         </w:rPr>
       </w:pPr>
-      <w:r>
+    </w:p>
+    <w:p>
+      <w:pPr>
+        <w:jc w:val="both"/>
         <w:rPr>
           <w:rFonts w:asciiTheme="majorHAnsi" w:hAnsiTheme="majorHAnsi"/>
           <w:b/>
           <w:sz w:val="32"/>
           <w:szCs w:val="24"/>
         </w:rPr>
-        <w:lastRenderedPageBreak/>
-        <w:t>Cuprins</w:t>
-      </w:r>
+      </w:pPr>
     </w:p>
     <w:p>
       <w:pPr>
@@ -369,39 +352,54 @@
           <w:szCs w:val="24"/>
         </w:rPr>
       </w:pPr>
-    </w:p>
-    <w:p>
-      <w:pPr>
-        <w:jc w:val="both"/>
-        <w:rPr>
-          <w:rFonts w:asciiTheme="majorHAnsi" w:hAnsiTheme="majorHAnsi"/>
-          <w:sz w:val="24"/>
-          <w:szCs w:val="24"/>
-        </w:rPr>
-      </w:pPr>
-      <w:r>
-        <w:rPr>
-          <w:rFonts w:asciiTheme="majorHAnsi" w:hAnsiTheme="majorHAnsi"/>
-          <w:sz w:val="24"/>
-          <w:szCs w:val="24"/>
-        </w:rPr>
-        <w:t>Introducere</w:t>
-      </w:r>
-      <w:r>
-        <w:rPr>
-          <w:rFonts w:asciiTheme="majorHAnsi" w:hAnsiTheme="majorHAnsi"/>
-          <w:sz w:val="24"/>
-          <w:szCs w:val="24"/>
-        </w:rPr>
-        <w:t>...................................</w:t>
-      </w:r>
-      <w:r>
-        <w:rPr>
-          <w:rFonts w:asciiTheme="majorHAnsi" w:hAnsiTheme="majorHAnsi"/>
-          <w:sz w:val="24"/>
-          <w:szCs w:val="24"/>
-        </w:rPr>
-        <w:t>..............................................................................................................</w:t>
+      <w:r>
+        <w:rPr>
+          <w:rFonts w:asciiTheme="majorHAnsi" w:hAnsiTheme="majorHAnsi"/>
+          <w:b/>
+          <w:sz w:val="32"/>
+          <w:szCs w:val="24"/>
+        </w:rPr>
+        <w:t>Cuprins</w:t>
+      </w:r>
+    </w:p>
+    <w:p>
+      <w:pPr>
+        <w:jc w:val="both"/>
+        <w:rPr>
+          <w:rFonts w:asciiTheme="majorHAnsi" w:hAnsiTheme="majorHAnsi"/>
+          <w:b/>
+          <w:sz w:val="32"/>
+          <w:szCs w:val="24"/>
+        </w:rPr>
+      </w:pPr>
+    </w:p>
+    <w:p>
+      <w:pPr>
+        <w:jc w:val="both"/>
+        <w:rPr>
+          <w:rFonts w:asciiTheme="majorHAnsi" w:hAnsiTheme="majorHAnsi"/>
+          <w:b/>
+          <w:sz w:val="32"/>
+          <w:szCs w:val="24"/>
+        </w:rPr>
+      </w:pPr>
+    </w:p>
+    <w:p>
+      <w:pPr>
+        <w:jc w:val="both"/>
+        <w:rPr>
+          <w:rFonts w:asciiTheme="majorHAnsi" w:hAnsiTheme="majorHAnsi"/>
+          <w:sz w:val="24"/>
+          <w:szCs w:val="24"/>
+        </w:rPr>
+      </w:pPr>
+      <w:r>
+        <w:rPr>
+          <w:rFonts w:asciiTheme="majorHAnsi" w:hAnsiTheme="majorHAnsi"/>
+          <w:sz w:val="24"/>
+          <w:szCs w:val="24"/>
+        </w:rPr>
+        <w:t xml:space="preserve">Introducere................................................................................................................................................. </w:t>
       </w:r>
       <w:r>
         <w:rPr>
@@ -410,49 +408,25 @@
           <w:szCs w:val="24"/>
         </w:rPr>
         <w:tab/>
-        <w:t>03</w:t>
-      </w:r>
-    </w:p>
-    <w:p>
-      <w:pPr>
-        <w:jc w:val="both"/>
-        <w:rPr>
-          <w:rFonts w:asciiTheme="majorHAnsi" w:hAnsiTheme="majorHAnsi"/>
-          <w:sz w:val="24"/>
-          <w:szCs w:val="24"/>
-        </w:rPr>
-      </w:pPr>
-      <w:r>
-        <w:rPr>
-          <w:rFonts w:asciiTheme="majorHAnsi" w:hAnsiTheme="majorHAnsi"/>
-          <w:sz w:val="24"/>
-          <w:szCs w:val="24"/>
-        </w:rPr>
-        <w:t>Justificarea temei/Motivatie</w:t>
-      </w:r>
-      <w:r>
-        <w:rPr>
-          <w:rFonts w:asciiTheme="majorHAnsi" w:hAnsiTheme="majorHAnsi"/>
-          <w:sz w:val="24"/>
-          <w:szCs w:val="24"/>
-        </w:rPr>
-        <w:t>.</w:t>
-      </w:r>
-      <w:r>
-        <w:rPr>
-          <w:rFonts w:asciiTheme="majorHAnsi" w:hAnsiTheme="majorHAnsi"/>
-          <w:sz w:val="24"/>
-          <w:szCs w:val="24"/>
-        </w:rPr>
-        <w:t>.................................................................................</w:t>
-      </w:r>
-      <w:r>
-        <w:rPr>
-          <w:rFonts w:asciiTheme="majorHAnsi" w:hAnsiTheme="majorHAnsi"/>
-          <w:sz w:val="24"/>
-          <w:szCs w:val="24"/>
-        </w:rPr>
-        <w:t>.............................</w:t>
+        <w:t xml:space="preserve"> 03 </w:t>
+      </w:r>
+    </w:p>
+    <w:p>
+      <w:pPr>
+        <w:jc w:val="both"/>
+        <w:rPr>
+          <w:rFonts w:asciiTheme="majorHAnsi" w:hAnsiTheme="majorHAnsi"/>
+          <w:sz w:val="24"/>
+          <w:szCs w:val="24"/>
+        </w:rPr>
+      </w:pPr>
+      <w:r>
+        <w:rPr>
+          <w:rFonts w:asciiTheme="majorHAnsi" w:hAnsiTheme="majorHAnsi"/>
+          <w:sz w:val="24"/>
+          <w:szCs w:val="24"/>
+        </w:rPr>
+        <w:t xml:space="preserve">Justificarea temei/Motivație............................................................................................................... </w:t>
       </w:r>
       <w:r>
         <w:rPr>
@@ -461,33 +435,25 @@
           <w:szCs w:val="24"/>
         </w:rPr>
         <w:tab/>
-        <w:t>04</w:t>
-      </w:r>
-    </w:p>
-    <w:p>
-      <w:pPr>
-        <w:jc w:val="both"/>
-        <w:rPr>
-          <w:rFonts w:asciiTheme="majorHAnsi" w:hAnsiTheme="majorHAnsi"/>
-          <w:sz w:val="24"/>
-          <w:szCs w:val="24"/>
-        </w:rPr>
-      </w:pPr>
-      <w:r>
-        <w:rPr>
-          <w:rFonts w:asciiTheme="majorHAnsi" w:hAnsiTheme="majorHAnsi"/>
-          <w:sz w:val="24"/>
-          <w:szCs w:val="24"/>
-        </w:rPr>
-        <w:t>Cerinte si specificatii...............</w:t>
-      </w:r>
-      <w:r>
-        <w:rPr>
-          <w:rFonts w:asciiTheme="majorHAnsi" w:hAnsiTheme="majorHAnsi"/>
-          <w:sz w:val="24"/>
-          <w:szCs w:val="24"/>
-        </w:rPr>
-        <w:t>...............................................................................................................</w:t>
+        <w:t xml:space="preserve"> 04 </w:t>
+      </w:r>
+    </w:p>
+    <w:p>
+      <w:pPr>
+        <w:jc w:val="both"/>
+        <w:rPr>
+          <w:rFonts w:asciiTheme="majorHAnsi" w:hAnsiTheme="majorHAnsi"/>
+          <w:sz w:val="24"/>
+          <w:szCs w:val="24"/>
+        </w:rPr>
+      </w:pPr>
+      <w:r>
+        <w:rPr>
+          <w:rFonts w:asciiTheme="majorHAnsi" w:hAnsiTheme="majorHAnsi"/>
+          <w:sz w:val="24"/>
+          <w:szCs w:val="24"/>
+        </w:rPr>
+        <w:t xml:space="preserve">Cerințe și specificații.............................................................................................................................. </w:t>
       </w:r>
       <w:r>
         <w:rPr>
@@ -496,48 +462,25 @@
           <w:szCs w:val="24"/>
         </w:rPr>
         <w:tab/>
-      </w:r>
-      <w:r>
-        <w:rPr>
-          <w:rFonts w:asciiTheme="majorHAnsi" w:hAnsiTheme="majorHAnsi"/>
-          <w:sz w:val="24"/>
-          <w:szCs w:val="24"/>
-        </w:rPr>
-        <w:t>06</w:t>
-      </w:r>
-    </w:p>
-    <w:p>
-      <w:pPr>
-        <w:jc w:val="both"/>
-        <w:rPr>
-          <w:rFonts w:asciiTheme="majorHAnsi" w:hAnsiTheme="majorHAnsi"/>
-          <w:sz w:val="24"/>
-          <w:szCs w:val="24"/>
-        </w:rPr>
-      </w:pPr>
-      <w:r>
-        <w:rPr>
-          <w:rFonts w:asciiTheme="majorHAnsi" w:hAnsiTheme="majorHAnsi"/>
-          <w:sz w:val="24"/>
-          <w:szCs w:val="24"/>
-        </w:rPr>
-        <w:t>Analiza problemei....................</w:t>
-      </w:r>
-      <w:r>
-        <w:rPr>
-          <w:rFonts w:asciiTheme="majorHAnsi" w:hAnsiTheme="majorHAnsi"/>
-          <w:sz w:val="24"/>
-          <w:szCs w:val="24"/>
-        </w:rPr>
-        <w:t>.................................................................................</w:t>
-      </w:r>
-      <w:r>
-        <w:rPr>
-          <w:rFonts w:asciiTheme="majorHAnsi" w:hAnsiTheme="majorHAnsi"/>
-          <w:sz w:val="24"/>
-          <w:szCs w:val="24"/>
-        </w:rPr>
-        <w:t>..............................</w:t>
+        <w:t xml:space="preserve"> 06 </w:t>
+      </w:r>
+    </w:p>
+    <w:p>
+      <w:pPr>
+        <w:jc w:val="both"/>
+        <w:rPr>
+          <w:rFonts w:asciiTheme="majorHAnsi" w:hAnsiTheme="majorHAnsi"/>
+          <w:sz w:val="24"/>
+          <w:szCs w:val="24"/>
+        </w:rPr>
+      </w:pPr>
+      <w:r>
+        <w:rPr>
+          <w:rFonts w:asciiTheme="majorHAnsi" w:hAnsiTheme="majorHAnsi"/>
+          <w:sz w:val="24"/>
+          <w:szCs w:val="24"/>
+        </w:rPr>
+        <w:t xml:space="preserve">Analiză problemei................................................................................................................................... </w:t>
       </w:r>
       <w:r>
         <w:rPr>
@@ -546,56 +489,25 @@
           <w:szCs w:val="24"/>
         </w:rPr>
         <w:tab/>
-      </w:r>
-      <w:r>
-        <w:rPr>
-          <w:rFonts w:asciiTheme="majorHAnsi" w:hAnsiTheme="majorHAnsi"/>
-          <w:sz w:val="24"/>
-          <w:szCs w:val="24"/>
-        </w:rPr>
-        <w:t>0</w:t>
-      </w:r>
-      <w:r>
-        <w:rPr>
-          <w:rFonts w:asciiTheme="majorHAnsi" w:hAnsiTheme="majorHAnsi"/>
-          <w:sz w:val="24"/>
-          <w:szCs w:val="24"/>
-        </w:rPr>
-        <w:t>8</w:t>
-      </w:r>
-    </w:p>
-    <w:p>
-      <w:pPr>
-        <w:jc w:val="both"/>
-        <w:rPr>
-          <w:rFonts w:asciiTheme="majorHAnsi" w:hAnsiTheme="majorHAnsi"/>
-          <w:sz w:val="24"/>
-          <w:szCs w:val="24"/>
-        </w:rPr>
-      </w:pPr>
-      <w:r>
-        <w:rPr>
-          <w:rFonts w:asciiTheme="majorHAnsi" w:hAnsiTheme="majorHAnsi"/>
-          <w:sz w:val="24"/>
-          <w:szCs w:val="24"/>
-        </w:rPr>
-        <w:t>Proiectarea bazei de date......</w:t>
-      </w:r>
-      <w:r>
-        <w:rPr>
-          <w:rFonts w:asciiTheme="majorHAnsi" w:hAnsiTheme="majorHAnsi"/>
-          <w:sz w:val="24"/>
-          <w:szCs w:val="24"/>
-        </w:rPr>
-        <w:t>............................................................................................</w:t>
-      </w:r>
-      <w:r>
-        <w:rPr>
-          <w:rFonts w:asciiTheme="majorHAnsi" w:hAnsiTheme="majorHAnsi"/>
-          <w:sz w:val="24"/>
-          <w:szCs w:val="24"/>
-        </w:rPr>
-        <w:t>...................</w:t>
+        <w:t xml:space="preserve"> 08 </w:t>
+      </w:r>
+    </w:p>
+    <w:p>
+      <w:pPr>
+        <w:jc w:val="both"/>
+        <w:rPr>
+          <w:rFonts w:asciiTheme="majorHAnsi" w:hAnsiTheme="majorHAnsi"/>
+          <w:sz w:val="24"/>
+          <w:szCs w:val="24"/>
+        </w:rPr>
+      </w:pPr>
+      <w:r>
+        <w:rPr>
+          <w:rFonts w:asciiTheme="majorHAnsi" w:hAnsiTheme="majorHAnsi"/>
+          <w:sz w:val="24"/>
+          <w:szCs w:val="24"/>
+        </w:rPr>
+        <w:t xml:space="preserve">Proiectarea bazei de date..................................................................................................................... </w:t>
       </w:r>
       <w:r>
         <w:rPr>
@@ -604,49 +516,25 @@
           <w:szCs w:val="24"/>
         </w:rPr>
         <w:tab/>
-        <w:t>13</w:t>
-      </w:r>
-    </w:p>
-    <w:p>
-      <w:pPr>
-        <w:jc w:val="both"/>
-        <w:rPr>
-          <w:rFonts w:asciiTheme="majorHAnsi" w:hAnsiTheme="majorHAnsi"/>
-          <w:sz w:val="24"/>
-          <w:szCs w:val="24"/>
-        </w:rPr>
-      </w:pPr>
-      <w:r>
-        <w:rPr>
-          <w:rFonts w:asciiTheme="majorHAnsi" w:hAnsiTheme="majorHAnsi"/>
-          <w:sz w:val="24"/>
-          <w:szCs w:val="24"/>
-        </w:rPr>
-        <w:t>Proiectarea interfetei</w:t>
-      </w:r>
-      <w:r>
-        <w:rPr>
-          <w:rFonts w:asciiTheme="majorHAnsi" w:hAnsiTheme="majorHAnsi"/>
-          <w:sz w:val="24"/>
-          <w:szCs w:val="24"/>
-        </w:rPr>
-        <w:t>..............</w:t>
-      </w:r>
-      <w:r>
-        <w:rPr>
-          <w:rFonts w:asciiTheme="majorHAnsi" w:hAnsiTheme="majorHAnsi"/>
-          <w:sz w:val="24"/>
-          <w:szCs w:val="24"/>
-        </w:rPr>
-        <w:t>............................................................................................</w:t>
-      </w:r>
-      <w:r>
-        <w:rPr>
-          <w:rFonts w:asciiTheme="majorHAnsi" w:hAnsiTheme="majorHAnsi"/>
-          <w:sz w:val="24"/>
-          <w:szCs w:val="24"/>
-        </w:rPr>
-        <w:t>...................</w:t>
+        <w:t xml:space="preserve"> 13 </w:t>
+      </w:r>
+    </w:p>
+    <w:p>
+      <w:pPr>
+        <w:jc w:val="both"/>
+        <w:rPr>
+          <w:rFonts w:asciiTheme="majorHAnsi" w:hAnsiTheme="majorHAnsi"/>
+          <w:sz w:val="24"/>
+          <w:szCs w:val="24"/>
+        </w:rPr>
+      </w:pPr>
+      <w:r>
+        <w:rPr>
+          <w:rFonts w:asciiTheme="majorHAnsi" w:hAnsiTheme="majorHAnsi"/>
+          <w:sz w:val="24"/>
+          <w:szCs w:val="24"/>
+        </w:rPr>
+        <w:t xml:space="preserve">Proiectarea interfeței............................................................................................................................. </w:t>
       </w:r>
       <w:r>
         <w:rPr>
@@ -655,33 +543,25 @@
           <w:szCs w:val="24"/>
         </w:rPr>
         <w:tab/>
-        <w:t>15</w:t>
-      </w:r>
-    </w:p>
-    <w:p>
-      <w:pPr>
-        <w:jc w:val="both"/>
-        <w:rPr>
-          <w:rFonts w:asciiTheme="majorHAnsi" w:hAnsiTheme="majorHAnsi"/>
-          <w:sz w:val="24"/>
-          <w:szCs w:val="24"/>
-        </w:rPr>
-      </w:pPr>
-      <w:r>
-        <w:rPr>
-          <w:rFonts w:asciiTheme="majorHAnsi" w:hAnsiTheme="majorHAnsi"/>
-          <w:sz w:val="24"/>
-          <w:szCs w:val="24"/>
-        </w:rPr>
-        <w:t>Tehnologi.....................................</w:t>
-      </w:r>
-      <w:r>
-        <w:rPr>
-          <w:rFonts w:asciiTheme="majorHAnsi" w:hAnsiTheme="majorHAnsi"/>
-          <w:sz w:val="24"/>
-          <w:szCs w:val="24"/>
-        </w:rPr>
-        <w:t>...............................................................................................................</w:t>
+        <w:t xml:space="preserve"> 15 </w:t>
+      </w:r>
+    </w:p>
+    <w:p>
+      <w:pPr>
+        <w:jc w:val="both"/>
+        <w:rPr>
+          <w:rFonts w:asciiTheme="majorHAnsi" w:hAnsiTheme="majorHAnsi"/>
+          <w:sz w:val="24"/>
+          <w:szCs w:val="24"/>
+        </w:rPr>
+      </w:pPr>
+      <w:r>
+        <w:rPr>
+          <w:rFonts w:asciiTheme="majorHAnsi" w:hAnsiTheme="majorHAnsi"/>
+          <w:sz w:val="24"/>
+          <w:szCs w:val="24"/>
+        </w:rPr>
+        <w:t xml:space="preserve">Tehnologi.................................................................................................................................................... </w:t>
       </w:r>
       <w:r>
         <w:rPr>
@@ -690,33 +570,25 @@
           <w:szCs w:val="24"/>
         </w:rPr>
         <w:tab/>
-        <w:t>21</w:t>
-      </w:r>
-    </w:p>
-    <w:p>
-      <w:pPr>
-        <w:jc w:val="both"/>
-        <w:rPr>
-          <w:rFonts w:asciiTheme="majorHAnsi" w:hAnsiTheme="majorHAnsi"/>
-          <w:sz w:val="24"/>
-          <w:szCs w:val="24"/>
-        </w:rPr>
-      </w:pPr>
-      <w:r>
-        <w:rPr>
-          <w:rFonts w:asciiTheme="majorHAnsi" w:hAnsiTheme="majorHAnsi"/>
-          <w:sz w:val="24"/>
-          <w:szCs w:val="24"/>
-        </w:rPr>
-        <w:t>Implementarea aplicatiei......</w:t>
-      </w:r>
-      <w:r>
-        <w:rPr>
-          <w:rFonts w:asciiTheme="majorHAnsi" w:hAnsiTheme="majorHAnsi"/>
-          <w:sz w:val="24"/>
-          <w:szCs w:val="24"/>
-        </w:rPr>
-        <w:t>...............................................................................................................</w:t>
+        <w:t xml:space="preserve"> 21 </w:t>
+      </w:r>
+    </w:p>
+    <w:p>
+      <w:pPr>
+        <w:jc w:val="both"/>
+        <w:rPr>
+          <w:rFonts w:asciiTheme="majorHAnsi" w:hAnsiTheme="majorHAnsi"/>
+          <w:sz w:val="24"/>
+          <w:szCs w:val="24"/>
+        </w:rPr>
+      </w:pPr>
+      <w:r>
+        <w:rPr>
+          <w:rFonts w:asciiTheme="majorHAnsi" w:hAnsiTheme="majorHAnsi"/>
+          <w:sz w:val="24"/>
+          <w:szCs w:val="24"/>
+        </w:rPr>
+        <w:t xml:space="preserve">Implementarea aplicației..................................................................................................................... </w:t>
       </w:r>
       <w:r>
         <w:rPr>
@@ -725,33 +597,25 @@
           <w:szCs w:val="24"/>
         </w:rPr>
         <w:tab/>
-        <w:t>25</w:t>
-      </w:r>
-    </w:p>
-    <w:p>
-      <w:pPr>
-        <w:jc w:val="both"/>
-        <w:rPr>
-          <w:rFonts w:asciiTheme="majorHAnsi" w:hAnsiTheme="majorHAnsi"/>
-          <w:sz w:val="24"/>
-          <w:szCs w:val="24"/>
-        </w:rPr>
-      </w:pPr>
-      <w:r>
-        <w:rPr>
-          <w:rFonts w:asciiTheme="majorHAnsi" w:hAnsiTheme="majorHAnsi"/>
-          <w:sz w:val="24"/>
-          <w:szCs w:val="24"/>
-        </w:rPr>
-        <w:t>Concluzii.......................................</w:t>
-      </w:r>
-      <w:r>
-        <w:rPr>
-          <w:rFonts w:asciiTheme="majorHAnsi" w:hAnsiTheme="majorHAnsi"/>
-          <w:sz w:val="24"/>
-          <w:szCs w:val="24"/>
-        </w:rPr>
-        <w:t>...............................................................................................................</w:t>
+        <w:t xml:space="preserve"> 25 </w:t>
+      </w:r>
+    </w:p>
+    <w:p>
+      <w:pPr>
+        <w:jc w:val="both"/>
+        <w:rPr>
+          <w:rFonts w:asciiTheme="majorHAnsi" w:hAnsiTheme="majorHAnsi"/>
+          <w:sz w:val="24"/>
+          <w:szCs w:val="24"/>
+        </w:rPr>
+      </w:pPr>
+      <w:r>
+        <w:rPr>
+          <w:rFonts w:asciiTheme="majorHAnsi" w:hAnsiTheme="majorHAnsi"/>
+          <w:sz w:val="24"/>
+          <w:szCs w:val="24"/>
+        </w:rPr>
+        <w:t xml:space="preserve">Concluzii...................................................................................................................................................... </w:t>
       </w:r>
       <w:r>
         <w:rPr>
@@ -760,41 +624,25 @@
           <w:szCs w:val="24"/>
         </w:rPr>
         <w:tab/>
-        <w:t>42</w:t>
-      </w:r>
-    </w:p>
-    <w:p>
-      <w:pPr>
-        <w:jc w:val="both"/>
-        <w:rPr>
-          <w:rFonts w:asciiTheme="majorHAnsi" w:hAnsiTheme="majorHAnsi"/>
-          <w:sz w:val="24"/>
-          <w:szCs w:val="24"/>
-        </w:rPr>
-      </w:pPr>
-      <w:r>
-        <w:rPr>
-          <w:rFonts w:asciiTheme="majorHAnsi" w:hAnsiTheme="majorHAnsi"/>
-          <w:sz w:val="24"/>
-          <w:szCs w:val="24"/>
-        </w:rPr>
-        <w:t>Bibliografie</w:t>
-      </w:r>
-      <w:r>
-        <w:rPr>
-          <w:rFonts w:asciiTheme="majorHAnsi" w:hAnsiTheme="majorHAnsi"/>
-          <w:sz w:val="24"/>
-          <w:szCs w:val="24"/>
-        </w:rPr>
-        <w:t>..................................</w:t>
-      </w:r>
-      <w:r>
-        <w:rPr>
-          <w:rFonts w:asciiTheme="majorHAnsi" w:hAnsiTheme="majorHAnsi"/>
-          <w:sz w:val="24"/>
-          <w:szCs w:val="24"/>
-        </w:rPr>
-        <w:t>...............................................................................................................</w:t>
+        <w:t xml:space="preserve"> 42 </w:t>
+      </w:r>
+    </w:p>
+    <w:p>
+      <w:pPr>
+        <w:jc w:val="both"/>
+        <w:rPr>
+          <w:rFonts w:asciiTheme="majorHAnsi" w:hAnsiTheme="majorHAnsi"/>
+          <w:sz w:val="24"/>
+          <w:szCs w:val="24"/>
+        </w:rPr>
+      </w:pPr>
+      <w:r>
+        <w:rPr>
+          <w:rFonts w:asciiTheme="majorHAnsi" w:hAnsiTheme="majorHAnsi"/>
+          <w:sz w:val="24"/>
+          <w:szCs w:val="24"/>
+        </w:rPr>
+        <w:t xml:space="preserve">Bibliografie................................................................................................................................................. </w:t>
       </w:r>
       <w:r>
         <w:rPr>
@@ -803,58 +651,26 @@
           <w:szCs w:val="24"/>
         </w:rPr>
         <w:tab/>
-        <w:t>43</w:t>
-      </w:r>
-    </w:p>
-    <w:p>
-      <w:pPr>
-        <w:jc w:val="both"/>
-        <w:rPr>
-          <w:rFonts w:asciiTheme="majorHAnsi" w:hAnsiTheme="majorHAnsi"/>
-          <w:sz w:val="24"/>
-          <w:szCs w:val="24"/>
-        </w:rPr>
-      </w:pPr>
-    </w:p>
-    <w:p>
-      <w:pPr>
-        <w:jc w:val="both"/>
-        <w:rPr>
-          <w:rFonts w:asciiTheme="majorHAnsi" w:hAnsiTheme="majorHAnsi"/>
-          <w:sz w:val="24"/>
-          <w:szCs w:val="24"/>
-        </w:rPr>
-      </w:pPr>
-    </w:p>
-    <w:p>
-      <w:pPr>
-        <w:jc w:val="both"/>
-        <w:rPr>
-          <w:rFonts w:asciiTheme="majorHAnsi" w:hAnsiTheme="majorHAnsi"/>
-          <w:sz w:val="24"/>
-          <w:szCs w:val="24"/>
-        </w:rPr>
-      </w:pPr>
-    </w:p>
-    <w:p>
-      <w:pPr>
-        <w:jc w:val="both"/>
-        <w:rPr>
-          <w:rFonts w:asciiTheme="majorHAnsi" w:hAnsiTheme="majorHAnsi"/>
-          <w:sz w:val="24"/>
-          <w:szCs w:val="24"/>
-        </w:rPr>
-      </w:pPr>
-    </w:p>
-    <w:p>
-      <w:pPr>
-        <w:jc w:val="both"/>
-        <w:rPr>
-          <w:rFonts w:asciiTheme="majorHAnsi" w:hAnsiTheme="majorHAnsi"/>
-          <w:sz w:val="24"/>
-          <w:szCs w:val="24"/>
-        </w:rPr>
-      </w:pPr>
+        <w:t xml:space="preserve"> 43 </w:t>
+      </w:r>
+    </w:p>
+    <w:p>
+      <w:pPr>
+        <w:jc w:val="both"/>
+        <w:rPr>
+          <w:rFonts w:asciiTheme="majorHAnsi" w:hAnsiTheme="majorHAnsi"/>
+          <w:sz w:val="24"/>
+          <w:szCs w:val="24"/>
+        </w:rPr>
+      </w:pPr>
+      <w:r>
+        <w:rPr>
+          <w:rFonts w:asciiTheme="majorHAnsi" w:hAnsiTheme="majorHAnsi"/>
+          <w:sz w:val="24"/>
+          <w:szCs w:val="24"/>
+        </w:rPr>
+        <w:t xml:space="preserve">  </w:t>
+      </w:r>
     </w:p>
     <w:p>
       <w:pPr>
@@ -939,7 +755,10 @@
           <w:szCs w:val="24"/>
         </w:rPr>
       </w:pPr>
-      <w:r>
+    </w:p>
+    <w:p>
+      <w:pPr>
+        <w:jc w:val="both"/>
         <w:rPr>
           <w:rFonts w:asciiTheme="majorHAnsi" w:hAnsiTheme="majorHAnsi"/>
           <w:b/>
@@ -947,6 +766,15 @@
           <w:sz w:val="36"/>
           <w:szCs w:val="24"/>
         </w:rPr>
+      </w:pPr>
+      <w:r>
+        <w:rPr>
+          <w:rFonts w:asciiTheme="majorHAnsi" w:hAnsiTheme="majorHAnsi"/>
+          <w:b/>
+          <w:bCs/>
+          <w:sz w:val="36"/>
+          <w:szCs w:val="24"/>
+        </w:rPr>
         <w:lastRenderedPageBreak/>
         <w:t>Introducere</w:t>
       </w:r>
@@ -1017,516 +845,378 @@
           <w:sz w:val="24"/>
           <w:szCs w:val="24"/>
         </w:rPr>
-        <w:t>In momentul de fata, trend-ul sa spunem asa este catre mediul online, cu tot mai multe site-uri si platforme fiind pe internet pentru a ajuta elevii si studentii sa se pregateasca la diferite materii/pe diferite domenii.</w:t>
-      </w:r>
-    </w:p>
-    <w:p>
-      <w:pPr>
-        <w:jc w:val="both"/>
-        <w:rPr>
-          <w:rFonts w:asciiTheme="majorHAnsi" w:hAnsiTheme="majorHAnsi"/>
-          <w:sz w:val="24"/>
-          <w:szCs w:val="24"/>
-        </w:rPr>
-      </w:pPr>
-      <w:r>
-        <w:rPr>
-          <w:rFonts w:asciiTheme="majorHAnsi" w:hAnsiTheme="majorHAnsi"/>
-          <w:sz w:val="24"/>
-          <w:szCs w:val="24"/>
-        </w:rPr>
-        <w:t>Doua astfel de exemple, din doua tabere sa spunem asa relativ diferite ar fi platforma AEL si platforma ExamenulTau, prima avand mai mult rol pedagogic, si fiind folosite de catre cadrele didactice, iar a doua fiind folosita mai mult de catre elevi pentru verificarea cunostintelor inainte de examen, spre exemplu.</w:t>
-      </w:r>
-    </w:p>
-    <w:p>
-      <w:pPr>
-        <w:jc w:val="both"/>
-        <w:rPr>
-          <w:rFonts w:asciiTheme="majorHAnsi" w:hAnsiTheme="majorHAnsi"/>
-          <w:sz w:val="24"/>
-          <w:szCs w:val="24"/>
-        </w:rPr>
-      </w:pPr>
-      <w:r>
-        <w:rPr>
-          <w:rFonts w:asciiTheme="majorHAnsi" w:hAnsiTheme="majorHAnsi"/>
-          <w:sz w:val="24"/>
-          <w:szCs w:val="24"/>
-        </w:rPr>
-        <w:t>Ambele au la baza parcurgerea unor cursuri sau lectii preliminare si apoi sustinerea unui test pentru verificarea sedimentarii cunostintelor respectivului.</w:t>
-      </w:r>
-    </w:p>
-    <w:p>
-      <w:pPr>
-        <w:jc w:val="both"/>
-        <w:rPr>
-          <w:rFonts w:asciiTheme="majorHAnsi" w:hAnsiTheme="majorHAnsi"/>
-          <w:sz w:val="24"/>
-          <w:szCs w:val="24"/>
-        </w:rPr>
-      </w:pPr>
-      <w:r>
-        <w:rPr>
-          <w:rFonts w:asciiTheme="majorHAnsi" w:hAnsiTheme="majorHAnsi"/>
-          <w:sz w:val="24"/>
-          <w:szCs w:val="24"/>
-        </w:rPr>
-        <w:t xml:space="preserve">Totodata, </w:t>
-      </w:r>
-      <w:r>
-        <w:rPr>
-          <w:rFonts w:asciiTheme="majorHAnsi" w:hAnsiTheme="majorHAnsi"/>
-          <w:sz w:val="24"/>
-          <w:szCs w:val="24"/>
-        </w:rPr>
-        <w:t>cu atatea surse de informatie la indemana prin intermediul internetului, deja nu mai revine in rolul platformei de evaluare sa fie totodata cea care se ocupa si de pare de instruire inainte de evaluarea elevilor/studentilor.</w:t>
-      </w:r>
-    </w:p>
-    <w:p>
-      <w:pPr>
-        <w:jc w:val="both"/>
-        <w:rPr>
-          <w:rFonts w:asciiTheme="majorHAnsi" w:hAnsiTheme="majorHAnsi"/>
-          <w:sz w:val="24"/>
-          <w:szCs w:val="24"/>
-        </w:rPr>
-      </w:pPr>
-      <w:r>
-        <w:rPr>
-          <w:rFonts w:asciiTheme="majorHAnsi" w:hAnsiTheme="majorHAnsi"/>
-          <w:sz w:val="24"/>
-          <w:szCs w:val="24"/>
-        </w:rPr>
-        <w:t>Astfel, se poate folosi efortul depus in crearea lectiilor si tutorialelor pentru imbunatatirea strategiilor si algoritmilor de evaluare, sau pentru acoperirea a mai multor arii.</w:t>
-      </w:r>
-    </w:p>
-    <w:p>
-      <w:pPr>
-        <w:jc w:val="both"/>
-        <w:rPr>
-          <w:rFonts w:asciiTheme="majorHAnsi" w:hAnsiTheme="majorHAnsi"/>
-          <w:sz w:val="24"/>
-          <w:szCs w:val="24"/>
-        </w:rPr>
-      </w:pPr>
-    </w:p>
-    <w:p>
-      <w:pPr>
-        <w:jc w:val="both"/>
-        <w:rPr>
-          <w:rFonts w:asciiTheme="majorHAnsi" w:hAnsiTheme="majorHAnsi"/>
-          <w:sz w:val="24"/>
-          <w:szCs w:val="24"/>
-        </w:rPr>
-      </w:pPr>
-    </w:p>
-    <w:p>
-      <w:pPr>
-        <w:jc w:val="both"/>
-        <w:rPr>
-          <w:rFonts w:asciiTheme="majorHAnsi" w:hAnsiTheme="majorHAnsi"/>
-          <w:sz w:val="24"/>
-          <w:szCs w:val="24"/>
-        </w:rPr>
-      </w:pPr>
-    </w:p>
-    <w:p>
-      <w:pPr>
-        <w:jc w:val="both"/>
-        <w:rPr>
-          <w:rFonts w:asciiTheme="majorHAnsi" w:hAnsiTheme="majorHAnsi"/>
-          <w:sz w:val="24"/>
-          <w:szCs w:val="24"/>
-        </w:rPr>
-      </w:pPr>
-    </w:p>
-    <w:p>
-      <w:pPr>
-        <w:jc w:val="both"/>
-        <w:rPr>
-          <w:rFonts w:asciiTheme="majorHAnsi" w:hAnsiTheme="majorHAnsi"/>
-          <w:sz w:val="24"/>
-          <w:szCs w:val="24"/>
-        </w:rPr>
-      </w:pPr>
-    </w:p>
-    <w:p>
-      <w:pPr>
-        <w:jc w:val="both"/>
-        <w:rPr>
-          <w:rFonts w:asciiTheme="majorHAnsi" w:hAnsiTheme="majorHAnsi"/>
-          <w:sz w:val="24"/>
-          <w:szCs w:val="24"/>
-        </w:rPr>
-      </w:pPr>
-    </w:p>
-    <w:p>
-      <w:pPr>
-        <w:jc w:val="both"/>
+        <w:t xml:space="preserve">În momentul de față, trend-ul să spunem așa este către mediul online, cu tot mai multe site-uri și platforme fiind pe internet pentru a ajuta elevii și studenții să se pregătească la diferite materii/pe diferite domenii. </w:t>
+      </w:r>
+    </w:p>
+    <w:p>
+      <w:pPr>
+        <w:jc w:val="both"/>
+        <w:rPr>
+          <w:rFonts w:asciiTheme="majorHAnsi" w:hAnsiTheme="majorHAnsi"/>
+          <w:sz w:val="24"/>
+          <w:szCs w:val="24"/>
+        </w:rPr>
+      </w:pPr>
+      <w:r>
+        <w:rPr>
+          <w:rFonts w:asciiTheme="majorHAnsi" w:hAnsiTheme="majorHAnsi"/>
+          <w:sz w:val="24"/>
+          <w:szCs w:val="24"/>
+        </w:rPr>
+        <w:t xml:space="preserve"> Două astfel de exemple, din două tabere să spunem așa relativ diferite ar fi platformă AEL și platformă ExamenulTau, prima având mai mult rol pedagogic, și fiind folosite de către cadrele didactice, iar a doua fiind folosită mai mult de către elevi pentru verificarea cunoștințelor înainte de examen, spre exemplu. </w:t>
+      </w:r>
+    </w:p>
+    <w:p>
+      <w:pPr>
+        <w:jc w:val="both"/>
+        <w:rPr>
+          <w:rFonts w:asciiTheme="majorHAnsi" w:hAnsiTheme="majorHAnsi"/>
+          <w:sz w:val="24"/>
+          <w:szCs w:val="24"/>
+        </w:rPr>
+      </w:pPr>
+      <w:r>
+        <w:rPr>
+          <w:rFonts w:asciiTheme="majorHAnsi" w:hAnsiTheme="majorHAnsi"/>
+          <w:sz w:val="24"/>
+          <w:szCs w:val="24"/>
+        </w:rPr>
+        <w:t xml:space="preserve"> Ambele au la bază parcurgerea unor cursuri sau lecții preliminare și apoi susținerea unui test pentru verificarea sedimentării cunoștințelor respectivului. </w:t>
+      </w:r>
+    </w:p>
+    <w:p>
+      <w:pPr>
+        <w:jc w:val="both"/>
+        <w:rPr>
+          <w:rFonts w:asciiTheme="majorHAnsi" w:hAnsiTheme="majorHAnsi"/>
+          <w:sz w:val="24"/>
+          <w:szCs w:val="24"/>
+        </w:rPr>
+      </w:pPr>
+      <w:r>
+        <w:rPr>
+          <w:rFonts w:asciiTheme="majorHAnsi" w:hAnsiTheme="majorHAnsi"/>
+          <w:sz w:val="24"/>
+          <w:szCs w:val="24"/>
+        </w:rPr>
+        <w:t xml:space="preserve"> Totodată, cu atâtea surse de informație la îndemână prin intermediul internetului, deja nu mai revine în rolul platformei de evaluare să fie totodată cea care se ocupă și de pare de instruire înainte de evaluarea elevilor/studenților. </w:t>
+      </w:r>
+    </w:p>
+    <w:p>
+      <w:pPr>
+        <w:jc w:val="both"/>
+        <w:rPr>
+          <w:rFonts w:asciiTheme="majorHAnsi" w:hAnsiTheme="majorHAnsi"/>
+          <w:sz w:val="24"/>
+          <w:szCs w:val="24"/>
+        </w:rPr>
+      </w:pPr>
+      <w:r>
+        <w:rPr>
+          <w:rFonts w:asciiTheme="majorHAnsi" w:hAnsiTheme="majorHAnsi"/>
+          <w:sz w:val="24"/>
+          <w:szCs w:val="24"/>
+        </w:rPr>
+        <w:t xml:space="preserve"> Astfel, se poate folosi efortul depus în crearea lecțiilor și tutorialelor pentru îmbunătățirea strategiilor și algoritmilor de evaluare, sau pentru acoperirea a mai multor arii.</w:t>
+      </w:r>
+    </w:p>
+    <w:p>
+      <w:pPr>
+        <w:jc w:val="both"/>
+        <w:rPr>
+          <w:rFonts w:asciiTheme="majorHAnsi" w:hAnsiTheme="majorHAnsi"/>
+          <w:sz w:val="24"/>
+          <w:szCs w:val="24"/>
+        </w:rPr>
+      </w:pPr>
+    </w:p>
+    <w:p>
+      <w:pPr>
+        <w:jc w:val="both"/>
+        <w:rPr>
+          <w:rFonts w:asciiTheme="majorHAnsi" w:hAnsiTheme="majorHAnsi"/>
+          <w:sz w:val="24"/>
+          <w:szCs w:val="24"/>
+        </w:rPr>
+      </w:pPr>
+    </w:p>
+    <w:p>
+      <w:pPr>
+        <w:jc w:val="both"/>
+        <w:rPr>
+          <w:rFonts w:asciiTheme="majorHAnsi" w:hAnsiTheme="majorHAnsi"/>
+          <w:sz w:val="24"/>
+          <w:szCs w:val="24"/>
+        </w:rPr>
+      </w:pPr>
+    </w:p>
+    <w:p>
+      <w:pPr>
+        <w:jc w:val="both"/>
+        <w:rPr>
+          <w:rFonts w:asciiTheme="majorHAnsi" w:hAnsiTheme="majorHAnsi"/>
+          <w:sz w:val="24"/>
+          <w:szCs w:val="24"/>
+        </w:rPr>
+      </w:pPr>
+    </w:p>
+    <w:p>
+      <w:pPr>
+        <w:jc w:val="both"/>
+        <w:rPr>
+          <w:rFonts w:asciiTheme="majorHAnsi" w:hAnsiTheme="majorHAnsi"/>
+          <w:sz w:val="24"/>
+          <w:szCs w:val="24"/>
+        </w:rPr>
+      </w:pPr>
+    </w:p>
+    <w:p>
+      <w:pPr>
+        <w:jc w:val="both"/>
+        <w:rPr>
+          <w:rFonts w:asciiTheme="majorHAnsi" w:hAnsiTheme="majorHAnsi"/>
+          <w:sz w:val="24"/>
+          <w:szCs w:val="24"/>
+        </w:rPr>
+      </w:pPr>
+      <w:r>
         <w:rPr>
           <w:rFonts w:asciiTheme="majorHAnsi" w:hAnsiTheme="majorHAnsi"/>
           <w:b/>
           <w:sz w:val="36"/>
           <w:szCs w:val="24"/>
         </w:rPr>
-      </w:pPr>
-      <w:r>
-        <w:rPr>
-          <w:rFonts w:asciiTheme="majorHAnsi" w:hAnsiTheme="majorHAnsi"/>
-          <w:b/>
-          <w:sz w:val="36"/>
-          <w:szCs w:val="24"/>
-        </w:rPr>
-        <w:t>Justificarea temei / Motivatie</w:t>
-      </w:r>
-    </w:p>
-    <w:p>
-      <w:pPr>
-        <w:jc w:val="both"/>
-        <w:rPr>
-          <w:rFonts w:asciiTheme="majorHAnsi" w:hAnsiTheme="majorHAnsi"/>
-          <w:sz w:val="24"/>
-          <w:szCs w:val="24"/>
-        </w:rPr>
-      </w:pPr>
-    </w:p>
-    <w:p>
-      <w:pPr>
-        <w:jc w:val="both"/>
-        <w:rPr>
-          <w:rFonts w:asciiTheme="majorHAnsi" w:hAnsiTheme="majorHAnsi"/>
-          <w:sz w:val="24"/>
-          <w:szCs w:val="24"/>
-        </w:rPr>
-      </w:pPr>
-    </w:p>
-    <w:p>
-      <w:pPr>
-        <w:jc w:val="both"/>
-        <w:rPr>
-          <w:rFonts w:asciiTheme="majorHAnsi" w:hAnsiTheme="majorHAnsi"/>
-          <w:sz w:val="24"/>
-          <w:szCs w:val="24"/>
-        </w:rPr>
-      </w:pPr>
-      <w:r>
-        <w:rPr>
-          <w:rFonts w:asciiTheme="majorHAnsi" w:hAnsiTheme="majorHAnsi"/>
-          <w:sz w:val="24"/>
-          <w:szCs w:val="24"/>
-        </w:rPr>
-        <w:t xml:space="preserve">Am ales crearea unei astfel de platforme intrucat consider ca poate ajuta elevii si studentii sa isi poate imbunatati cunsotintele de cultura generala, avand in vedere ca acestea nu sunt intotdeauna corelate cu studiile si totodata nu intotdeauna cunostintele si lectiile din sistemul de invatamant se translateaza mai apoi in </w:t>
-      </w:r>
-      <w:r>
-        <w:rPr>
-          <w:rFonts w:asciiTheme="majorHAnsi" w:hAnsiTheme="majorHAnsi"/>
-          <w:sz w:val="24"/>
-          <w:szCs w:val="24"/>
-        </w:rPr>
-        <w:t>mentalitatea individului ca si notiuni de cultura generala.</w:t>
-      </w:r>
-    </w:p>
-    <w:p>
-      <w:pPr>
-        <w:jc w:val="both"/>
-        <w:rPr>
-          <w:rFonts w:asciiTheme="majorHAnsi" w:hAnsiTheme="majorHAnsi"/>
-          <w:sz w:val="24"/>
-          <w:szCs w:val="24"/>
-        </w:rPr>
-      </w:pPr>
-      <w:r>
-        <w:rPr>
-          <w:rFonts w:asciiTheme="majorHAnsi" w:hAnsiTheme="majorHAnsi"/>
-          <w:sz w:val="24"/>
-          <w:szCs w:val="24"/>
-        </w:rPr>
-        <w:t>Implementarea aplicatiei este relativ necesara pentru perso</w:t>
-      </w:r>
-      <w:r>
-        <w:rPr>
-          <w:rFonts w:asciiTheme="majorHAnsi" w:hAnsiTheme="majorHAnsi"/>
-          <w:sz w:val="24"/>
-          <w:szCs w:val="24"/>
-        </w:rPr>
-        <w:t>a</w:t>
-      </w:r>
-      <w:r>
-        <w:rPr>
-          <w:rFonts w:asciiTheme="majorHAnsi" w:hAnsiTheme="majorHAnsi"/>
-          <w:sz w:val="24"/>
-          <w:szCs w:val="24"/>
-        </w:rPr>
-        <w:t>nele foarte concentrate pe un singur domeniu, caz in care cunostintele din alte domenii cumva sunt destul de scazute, si se vrea schimbarea acestui aspect. Totodata, este util si pentru imbunatatirea cunostintelor pe un domeniu selectat, indiferent de nivel, intrucat se poate permite ajustarea nivelului de dificultate.</w:t>
-      </w:r>
-    </w:p>
-    <w:p>
-      <w:pPr>
-        <w:jc w:val="both"/>
-        <w:rPr>
-          <w:rFonts w:asciiTheme="majorHAnsi" w:hAnsiTheme="majorHAnsi"/>
-          <w:sz w:val="24"/>
-          <w:szCs w:val="24"/>
-        </w:rPr>
-      </w:pPr>
-      <w:r>
-        <w:rPr>
-          <w:rFonts w:asciiTheme="majorHAnsi" w:hAnsiTheme="majorHAnsi"/>
-          <w:sz w:val="24"/>
-          <w:szCs w:val="24"/>
-        </w:rPr>
-        <w:t>Ca si aspecte ce ar face diferenta de ce este deja pe piata, se poate scoate in evidenta in primul rand faptul ca, odata cu inregistrarea utilizatorului, cand acesta acceseaza platforma pentru prima oara, are ocazia sa sustina o evaluare initiala, in functie de care i se va stabili nivelul de dificultate de la care incepe.</w:t>
-      </w:r>
-    </w:p>
-    <w:p>
-      <w:pPr>
-        <w:jc w:val="both"/>
-        <w:rPr>
-          <w:rFonts w:asciiTheme="majorHAnsi" w:hAnsiTheme="majorHAnsi"/>
-          <w:sz w:val="24"/>
-          <w:szCs w:val="24"/>
-        </w:rPr>
-      </w:pPr>
-      <w:r>
-        <w:rPr>
-          <w:rFonts w:asciiTheme="majorHAnsi" w:hAnsiTheme="majorHAnsi"/>
-          <w:sz w:val="24"/>
-          <w:szCs w:val="24"/>
-        </w:rPr>
-        <w:t>Acesta este un lucru foarte benefic pentru utilizatorii care au deja un nivel in domeniul respectiv, si ii ajuta sa treaca peste primele capitole, relativ usoare pentur ei, comparativ cu nivelul estimat, lucru care de altfel i-ar putea plictisi.</w:t>
-      </w:r>
-      <w:r>
-        <w:rPr>
-          <w:rFonts w:asciiTheme="majorHAnsi" w:hAnsiTheme="majorHAnsi"/>
-          <w:sz w:val="24"/>
-          <w:szCs w:val="24"/>
-        </w:rPr>
-        <w:t xml:space="preserve"> Un modul nou, menit sa confere aceeasi experienta initiala utilizatorilor, indiferent de nivelul lor initial.</w:t>
-      </w:r>
-    </w:p>
-    <w:p>
-      <w:pPr>
-        <w:jc w:val="both"/>
-        <w:rPr>
-          <w:rFonts w:asciiTheme="majorHAnsi" w:hAnsiTheme="majorHAnsi"/>
-          <w:sz w:val="24"/>
-          <w:szCs w:val="24"/>
-        </w:rPr>
-      </w:pPr>
-      <w:r>
-        <w:rPr>
-          <w:rFonts w:asciiTheme="majorHAnsi" w:hAnsiTheme="majorHAnsi"/>
-          <w:sz w:val="24"/>
-          <w:szCs w:val="24"/>
-        </w:rPr>
-        <w:t xml:space="preserve">Un alt lucru cu care vine ca si noutate este sistemul de knowledge safeguard, care nu permite utilizatorului sa sustina testul pentru promovare la nivelul urmator decat daca are scoruri bune la utlimele 3 sesiuni de training, Asta previne invatarea mecanica/norocul, intrucat intrebarile </w:t>
-      </w:r>
-      <w:r>
-        <w:rPr>
-          <w:rFonts w:asciiTheme="majorHAnsi" w:hAnsiTheme="majorHAnsi"/>
-          <w:sz w:val="24"/>
-          <w:szCs w:val="24"/>
-        </w:rPr>
-        <w:t>sunt aleatorii din baza de date, si deci se inlatura astfel probabilitatea ca utilizatorul sa promoveze la nivelul urmator fara sa aiba cunostintele necesare, facand astfel sistemul de evaluare cat mai stabil, complet si precis.</w:t>
-      </w:r>
-    </w:p>
-    <w:p>
-      <w:pPr>
-        <w:jc w:val="both"/>
-        <w:rPr>
-          <w:rFonts w:asciiTheme="majorHAnsi" w:hAnsiTheme="majorHAnsi"/>
-          <w:sz w:val="24"/>
-          <w:szCs w:val="24"/>
-        </w:rPr>
-      </w:pPr>
-      <w:r>
-        <w:rPr>
-          <w:rFonts w:asciiTheme="majorHAnsi" w:hAnsiTheme="majorHAnsi"/>
-          <w:sz w:val="24"/>
-          <w:szCs w:val="24"/>
-        </w:rPr>
-        <w:t xml:space="preserve">Totodata, problema cu platformele existente este faptul ca incearca sa implice si partea de dinainte de testarea propriu-zisa, care ar trebui sa fie scopul principal, </w:t>
-      </w:r>
-      <w:r>
-        <w:rPr>
-          <w:rFonts w:asciiTheme="majorHAnsi" w:hAnsiTheme="majorHAnsi"/>
-          <w:sz w:val="24"/>
-          <w:szCs w:val="24"/>
-        </w:rPr>
-        <w:t>insa</w:t>
-      </w:r>
-      <w:r>
-        <w:rPr>
-          <w:rFonts w:asciiTheme="majorHAnsi" w:hAnsiTheme="majorHAnsi"/>
-          <w:sz w:val="24"/>
-          <w:szCs w:val="24"/>
-        </w:rPr>
-        <w:t xml:space="preserve"> pe platformele respective accentul este pus pe partea pedagogica si pe tutoriale, evaluarea cunostintelor la final fiind doar o formalitate</w:t>
-      </w:r>
-      <w:r>
-        <w:rPr>
-          <w:rFonts w:asciiTheme="majorHAnsi" w:hAnsiTheme="majorHAnsi"/>
-          <w:sz w:val="24"/>
-          <w:szCs w:val="24"/>
-        </w:rPr>
-        <w:t>.</w:t>
-      </w:r>
-    </w:p>
-    <w:p>
-      <w:pPr>
-        <w:jc w:val="both"/>
-        <w:rPr>
-          <w:rFonts w:asciiTheme="majorHAnsi" w:hAnsiTheme="majorHAnsi"/>
-          <w:sz w:val="24"/>
-          <w:szCs w:val="24"/>
-        </w:rPr>
-      </w:pPr>
-    </w:p>
-    <w:p>
-      <w:pPr>
-        <w:jc w:val="both"/>
-        <w:rPr>
-          <w:rFonts w:asciiTheme="majorHAnsi" w:hAnsiTheme="majorHAnsi"/>
-          <w:sz w:val="24"/>
-          <w:szCs w:val="24"/>
-        </w:rPr>
-      </w:pPr>
-      <w:r>
-        <w:rPr>
-          <w:rFonts w:asciiTheme="majorHAnsi" w:hAnsiTheme="majorHAnsi"/>
-          <w:sz w:val="24"/>
-          <w:szCs w:val="24"/>
-        </w:rPr>
         <w:lastRenderedPageBreak/>
-        <w:t>Fiind</w:t>
-      </w:r>
-      <w:r>
-        <w:rPr>
-          <w:rFonts w:asciiTheme="majorHAnsi" w:hAnsiTheme="majorHAnsi"/>
-          <w:sz w:val="24"/>
-          <w:szCs w:val="24"/>
-        </w:rPr>
-        <w:t xml:space="preserve"> </w:t>
-      </w:r>
-      <w:r>
-        <w:rPr>
-          <w:rFonts w:asciiTheme="majorHAnsi" w:hAnsiTheme="majorHAnsi"/>
-          <w:sz w:val="24"/>
-          <w:szCs w:val="24"/>
-        </w:rPr>
-        <w:t>astfel concentrate pe</w:t>
-      </w:r>
-      <w:r>
-        <w:rPr>
-          <w:rFonts w:asciiTheme="majorHAnsi" w:hAnsiTheme="majorHAnsi"/>
-          <w:sz w:val="24"/>
-          <w:szCs w:val="24"/>
-        </w:rPr>
-        <w:t xml:space="preserve"> partea preparativa, de dinainte de evaluarea propriu-zisa, ele pierd  </w:t>
-      </w:r>
-      <w:r>
-        <w:rPr>
-          <w:rFonts w:asciiTheme="majorHAnsi" w:hAnsiTheme="majorHAnsi"/>
-          <w:sz w:val="24"/>
-          <w:szCs w:val="24"/>
-        </w:rPr>
-        <w:t>insasi esenta, si anume testarea individului, punand accentul pe aspectele de dinaintea evaluarii.</w:t>
-      </w:r>
-      <w:r>
-        <w:rPr>
-          <w:rFonts w:asciiTheme="majorHAnsi" w:hAnsiTheme="majorHAnsi"/>
-          <w:sz w:val="24"/>
-          <w:szCs w:val="24"/>
-        </w:rPr>
-        <w:t xml:space="preserve"> Acest lucru va fi evitat de aplicatia in cauza, intrucat aceasta nu are alt scop</w:t>
-      </w:r>
-      <w:r>
-        <w:rPr>
-          <w:rFonts w:asciiTheme="majorHAnsi" w:hAnsiTheme="majorHAnsi"/>
-          <w:sz w:val="24"/>
-          <w:szCs w:val="24"/>
-        </w:rPr>
-        <w:t xml:space="preserve"> decat evaluarea elevilor si studentilor, iar acestia sunt responsabili singuri de pregatirea de dinainte de evaluare.</w:t>
-      </w:r>
-    </w:p>
-    <w:p>
-      <w:pPr>
-        <w:jc w:val="both"/>
-        <w:rPr>
-          <w:rFonts w:asciiTheme="majorHAnsi" w:hAnsiTheme="majorHAnsi"/>
-          <w:sz w:val="24"/>
-          <w:szCs w:val="24"/>
-        </w:rPr>
-      </w:pPr>
-      <w:r>
-        <w:rPr>
-          <w:rFonts w:asciiTheme="majorHAnsi" w:hAnsiTheme="majorHAnsi"/>
-          <w:sz w:val="24"/>
-          <w:szCs w:val="24"/>
-        </w:rPr>
-        <w:t>Un lucru inovativ cu care vine aceasta aplicatie este ca, prin conceptul de a se concentra doar pe evaluarea studentului, se lasa la latitudinea studentului/elevului ca acesta sa se pregateasca cum considera, cultivandu-se astfel simtul autodidact, de care acesta are nevoie din ce in ce mai mult pe parcursul ciclului didactic cat si dupa terminarea acestuia, in special in domeniile tehnice, si nu numai.</w:t>
-      </w:r>
-    </w:p>
-    <w:p>
-      <w:pPr>
-        <w:jc w:val="both"/>
-        <w:rPr>
-          <w:rFonts w:asciiTheme="majorHAnsi" w:hAnsiTheme="majorHAnsi"/>
-          <w:sz w:val="24"/>
-          <w:szCs w:val="24"/>
-        </w:rPr>
-      </w:pPr>
-      <w:r>
-        <w:rPr>
-          <w:rFonts w:asciiTheme="majorHAnsi" w:hAnsiTheme="majorHAnsi"/>
-          <w:sz w:val="24"/>
-          <w:szCs w:val="24"/>
-        </w:rPr>
-        <w:t>Totodata, platforma poate fi folosita si in scop recreativ, in sensul ca utilizatorii pot concura intre ei, cu scopul de a ajunge la un nivel cat mai avansat, oferindu-li-se astfel posibilitatea de a fi intr-o competitie recreationala, unde se stimuleaza totodata activitatea intelectuala a tinerilor.</w:t>
-      </w:r>
-    </w:p>
-    <w:p>
-      <w:pPr>
-        <w:jc w:val="both"/>
-        <w:rPr>
-          <w:rFonts w:asciiTheme="majorHAnsi" w:hAnsiTheme="majorHAnsi"/>
-          <w:sz w:val="24"/>
-          <w:szCs w:val="24"/>
-        </w:rPr>
-      </w:pPr>
-      <w:r>
-        <w:rPr>
-          <w:rFonts w:asciiTheme="majorHAnsi" w:hAnsiTheme="majorHAnsi"/>
-          <w:sz w:val="24"/>
-          <w:szCs w:val="24"/>
-        </w:rPr>
-        <w:t xml:space="preserve">Un lucru care are potentialul de a face aceasta aplicatie mai usor de utilizat fata de concurenta ar putea fi faptul ca are un design simplist, orientat pe functionalitate si rezultate, nu pe aspect. Majoritatea aplicatiilor au mult bloatware (soft si module aditionale), care de cele mai multe ori distrag cursantul de la scopul principal, si anume evaluarea cunostintelor. </w:t>
-      </w:r>
-    </w:p>
-    <w:p>
-      <w:pPr>
-        <w:jc w:val="both"/>
-        <w:rPr>
-          <w:rFonts w:asciiTheme="majorHAnsi" w:hAnsiTheme="majorHAnsi"/>
-          <w:sz w:val="24"/>
-          <w:szCs w:val="24"/>
-        </w:rPr>
-      </w:pPr>
-      <w:r>
-        <w:rPr>
-          <w:rFonts w:asciiTheme="majorHAnsi" w:hAnsiTheme="majorHAnsi"/>
-          <w:sz w:val="24"/>
-          <w:szCs w:val="24"/>
-        </w:rPr>
-        <w:t xml:space="preserve">In aceasta aplicatie, asemenea distrageri sunt evitate printr-un design minimalist, unde utilizatorul are </w:t>
-      </w:r>
-      <w:r>
-        <w:rPr>
-          <w:rFonts w:asciiTheme="majorHAnsi" w:hAnsiTheme="majorHAnsi"/>
-          <w:sz w:val="24"/>
-          <w:szCs w:val="24"/>
-        </w:rPr>
-        <w:t>doar strictul necesar, prezentat intr-o metoda cat mai lipsita de distrageri, astfel ca acesta se poate concentra pe scopul principal al platformei, si anume, evaluarea cunostintelor.</w:t>
+        <w:t>Justificarea temei / Motivație</w:t>
+      </w:r>
+    </w:p>
+    <w:p>
+      <w:pPr>
+        <w:jc w:val="both"/>
+        <w:rPr>
+          <w:rFonts w:asciiTheme="majorHAnsi" w:hAnsiTheme="majorHAnsi"/>
+          <w:sz w:val="24"/>
+          <w:szCs w:val="24"/>
+        </w:rPr>
+      </w:pPr>
+    </w:p>
+    <w:p>
+      <w:pPr>
+        <w:jc w:val="both"/>
+        <w:rPr>
+          <w:rFonts w:asciiTheme="majorHAnsi" w:hAnsiTheme="majorHAnsi"/>
+          <w:sz w:val="24"/>
+          <w:szCs w:val="24"/>
+        </w:rPr>
+      </w:pPr>
+      <w:r>
+        <w:rPr>
+          <w:rFonts w:asciiTheme="majorHAnsi" w:hAnsiTheme="majorHAnsi"/>
+          <w:sz w:val="24"/>
+          <w:szCs w:val="24"/>
+        </w:rPr>
+        <w:t xml:space="preserve">Am ales crearea unei astfel de platforme întrucât consider că poate ajută elevii și studenții să își poate îmbunătăți cunsotintele de cultură generală, având în vedere că acestea nu sunt întotdeauna corelate cu studiile și totodată nu întotdeauna cunoștințele și lecțiile din sistemul de învățământ se translatează mai apoi în mentalitatea individului că și noțiuni de cultură generală. </w:t>
+      </w:r>
+    </w:p>
+    <w:p>
+      <w:pPr>
+        <w:jc w:val="both"/>
+        <w:rPr>
+          <w:rFonts w:asciiTheme="majorHAnsi" w:hAnsiTheme="majorHAnsi"/>
+          <w:sz w:val="24"/>
+          <w:szCs w:val="24"/>
+        </w:rPr>
+      </w:pPr>
+      <w:r>
+        <w:rPr>
+          <w:rFonts w:asciiTheme="majorHAnsi" w:hAnsiTheme="majorHAnsi"/>
+          <w:sz w:val="24"/>
+          <w:szCs w:val="24"/>
+        </w:rPr>
+        <w:t xml:space="preserve"> Implementarea aplicației este relativ necesară pentru persoanele foarte concentrate pe un singur domeniu, caz în care cunoștințele din alte domenii cumva sunt destul de scăzute, și se vrea schimbarea acestui aspect. Totodată, este util și pentru îmbunătățirea cunoștințelor pe un domeniu selectat, indiferent de nivel, întrucât se poate permite ajustarea nivelului de dificultate. </w:t>
+      </w:r>
+    </w:p>
+    <w:p>
+      <w:pPr>
+        <w:jc w:val="both"/>
+        <w:rPr>
+          <w:rFonts w:asciiTheme="majorHAnsi" w:hAnsiTheme="majorHAnsi"/>
+          <w:sz w:val="24"/>
+          <w:szCs w:val="24"/>
+        </w:rPr>
+      </w:pPr>
+      <w:r>
+        <w:rPr>
+          <w:rFonts w:asciiTheme="majorHAnsi" w:hAnsiTheme="majorHAnsi"/>
+          <w:sz w:val="24"/>
+          <w:szCs w:val="24"/>
+        </w:rPr>
+        <w:t xml:space="preserve"> Ca și aspecte ce ar face diferența de ce este deja pe piață, se poate scoate în evidența în primul rând faptul că, odată cu înregistrarea utilizatorului, când acesta accesează platformă pentru prima oară, are ocazia să susțină o evaluare inițială, în funcție de care i se va stabili nivelul de dificultate de la care începe. </w:t>
+      </w:r>
+    </w:p>
+    <w:p>
+      <w:pPr>
+        <w:jc w:val="both"/>
+        <w:rPr>
+          <w:rFonts w:asciiTheme="majorHAnsi" w:hAnsiTheme="majorHAnsi"/>
+          <w:sz w:val="24"/>
+          <w:szCs w:val="24"/>
+        </w:rPr>
+      </w:pPr>
+      <w:r>
+        <w:rPr>
+          <w:rFonts w:asciiTheme="majorHAnsi" w:hAnsiTheme="majorHAnsi"/>
+          <w:sz w:val="24"/>
+          <w:szCs w:val="24"/>
+        </w:rPr>
+        <w:t xml:space="preserve"> Acesta este un lucru foarte benefic pentru utilizatorii care au deja un nivel în domeniul respectiv, și îi ajută să treacă peste primele capitole, relativ ușoare pentur ei, comparativ cu nivelul estimat, lucru care de altfel i-ar putea plictisi. Un modul nou, menit să confere aceeași experiență inițială utilizatorilor, indiferent de nivelul lor inițial. </w:t>
+      </w:r>
+    </w:p>
+    <w:p>
+      <w:pPr>
+        <w:jc w:val="both"/>
+        <w:rPr>
+          <w:rFonts w:asciiTheme="majorHAnsi" w:hAnsiTheme="majorHAnsi"/>
+          <w:sz w:val="24"/>
+          <w:szCs w:val="24"/>
+        </w:rPr>
+      </w:pPr>
+      <w:r>
+        <w:rPr>
+          <w:rFonts w:asciiTheme="majorHAnsi" w:hAnsiTheme="majorHAnsi"/>
+          <w:sz w:val="24"/>
+          <w:szCs w:val="24"/>
+        </w:rPr>
+        <w:t xml:space="preserve"> Un alt lucru cu care vine că și noutate este sistemul de knowledge safeguard, care nu permite utilizatorului să susțină testul pentru promovare la nivelul următor decât dacă are scoruri bune la utlimele 3 sesiuni de training, Asta previne învățarea mecanică/norocul, întrucât întrebările sunt aleatorii din bază de date, și deci se înlătura astfel probabilitatea că utilizatorul să promoveze la nivelul următor fără să aibă cunoștințele necesare, făcând astfel sistemul de evaluare cât mai stabil, complet și precis. </w:t>
+      </w:r>
+    </w:p>
+    <w:p>
+      <w:pPr>
+        <w:jc w:val="both"/>
+        <w:rPr>
+          <w:rFonts w:asciiTheme="majorHAnsi" w:hAnsiTheme="majorHAnsi"/>
+          <w:sz w:val="24"/>
+          <w:szCs w:val="24"/>
+        </w:rPr>
+      </w:pPr>
+      <w:r>
+        <w:rPr>
+          <w:rFonts w:asciiTheme="majorHAnsi" w:hAnsiTheme="majorHAnsi"/>
+          <w:sz w:val="24"/>
+          <w:szCs w:val="24"/>
+        </w:rPr>
+        <w:t xml:space="preserve"> Totodată, problemă cu platformele existențe este faptul că încearcă să implice și partea de dinainte de testarea propriu-zisă, care ar trebui să fie scopul principal, însă pe platformele respective accentul este pus pe partea pedagogică și pe tutoriale, evaluarea cunoștințelor la final fiind doar o formalitate.</w:t>
+      </w:r>
+    </w:p>
+    <w:p>
+      <w:pPr>
+        <w:jc w:val="both"/>
+        <w:rPr>
+          <w:rFonts w:asciiTheme="majorHAnsi" w:hAnsiTheme="majorHAnsi"/>
+          <w:sz w:val="24"/>
+          <w:szCs w:val="24"/>
+        </w:rPr>
+      </w:pPr>
+    </w:p>
+    <w:p>
+      <w:pPr>
+        <w:jc w:val="both"/>
+        <w:rPr>
+          <w:rFonts w:asciiTheme="majorHAnsi" w:hAnsiTheme="majorHAnsi"/>
+          <w:sz w:val="24"/>
+          <w:szCs w:val="24"/>
+        </w:rPr>
+      </w:pPr>
+    </w:p>
+    <w:p>
+      <w:pPr>
+        <w:jc w:val="both"/>
+        <w:rPr>
+          <w:rFonts w:asciiTheme="majorHAnsi" w:hAnsiTheme="majorHAnsi"/>
+          <w:sz w:val="24"/>
+          <w:szCs w:val="24"/>
+        </w:rPr>
+      </w:pPr>
+      <w:r>
+        <w:rPr>
+          <w:rFonts w:asciiTheme="majorHAnsi" w:hAnsiTheme="majorHAnsi"/>
+          <w:sz w:val="24"/>
+          <w:szCs w:val="24"/>
+        </w:rPr>
+        <w:lastRenderedPageBreak/>
+        <w:t xml:space="preserve">Fiind astfel concentrate pe partea preparativa, de dinainte de evaluarea propriu-zisă, ele pierd  însăși esența, și anume testarea individului, punând accentul pe aspectele de dinaintea evaluării. Acest lucru va fi evitat de aplicația în cauză, întrucât această nu are alt scop decât evaluarea elevilor și studenților, iar aceștia sunt responsabili singuri de pregătirea de dinainte de evaluare. </w:t>
+      </w:r>
+    </w:p>
+    <w:p>
+      <w:pPr>
+        <w:jc w:val="both"/>
+        <w:rPr>
+          <w:rFonts w:asciiTheme="majorHAnsi" w:hAnsiTheme="majorHAnsi"/>
+          <w:sz w:val="24"/>
+          <w:szCs w:val="24"/>
+        </w:rPr>
+      </w:pPr>
+      <w:r>
+        <w:rPr>
+          <w:rFonts w:asciiTheme="majorHAnsi" w:hAnsiTheme="majorHAnsi"/>
+          <w:sz w:val="24"/>
+          <w:szCs w:val="24"/>
+        </w:rPr>
+        <w:t xml:space="preserve"> Un lucru inovativ cu care vine această aplicație este că, prin conceptul de a se concentra doar pe evaluarea studentului, se lasă la latitudinea studentului/elevului că acesta să se pregătească cum consideră, cultivându-se astfel simțul autodidact, de care acesta are nevoie din ce în ce mai mult pe parcursul ciclului didactic cât și după terminarea acestuia, în special în domeniile tehnice, și nu numai. </w:t>
+      </w:r>
+    </w:p>
+    <w:p>
+      <w:pPr>
+        <w:jc w:val="both"/>
+        <w:rPr>
+          <w:rFonts w:asciiTheme="majorHAnsi" w:hAnsiTheme="majorHAnsi"/>
+          <w:sz w:val="24"/>
+          <w:szCs w:val="24"/>
+        </w:rPr>
+      </w:pPr>
+      <w:r>
+        <w:rPr>
+          <w:rFonts w:asciiTheme="majorHAnsi" w:hAnsiTheme="majorHAnsi"/>
+          <w:sz w:val="24"/>
+          <w:szCs w:val="24"/>
+        </w:rPr>
+        <w:t xml:space="preserve"> Totodată, platformă poate fi folosită și în scop recreativ, în sensul că utilizatorii pot concura între ei, cu scopul de a ajunge la un nivel cât mai avansat, oferindu-li-se astfel posibilitatea de a fi într-o competiție recreaționala, unde se stimulează totodată activitatea intelectuală a tinerilor. </w:t>
+      </w:r>
+    </w:p>
+    <w:p>
+      <w:pPr>
+        <w:jc w:val="both"/>
+        <w:rPr>
+          <w:rFonts w:asciiTheme="majorHAnsi" w:hAnsiTheme="majorHAnsi"/>
+          <w:sz w:val="24"/>
+          <w:szCs w:val="24"/>
+        </w:rPr>
+      </w:pPr>
+      <w:r>
+        <w:rPr>
+          <w:rFonts w:asciiTheme="majorHAnsi" w:hAnsiTheme="majorHAnsi"/>
+          <w:sz w:val="24"/>
+          <w:szCs w:val="24"/>
+        </w:rPr>
+        <w:t xml:space="preserve"> Un lucru care are potențialul de a face această aplicație mai ușor de utilizat față de concurență ar putea fi faptul că are un design simplist, orientat pe funcționalitate și rezultate, nu pe aspect. Majoritatea aplicațiilor au mult bloatware (soft și module adiționale), care de cele mai multe ori distrag cursantul de la scopul principal, și anume evaluarea cunoștințelor.  </w:t>
+      </w:r>
+    </w:p>
+    <w:p>
+      <w:pPr>
+        <w:jc w:val="both"/>
+        <w:rPr>
+          <w:rFonts w:asciiTheme="majorHAnsi" w:hAnsiTheme="majorHAnsi"/>
+          <w:sz w:val="24"/>
+          <w:szCs w:val="24"/>
+        </w:rPr>
+      </w:pPr>
+      <w:r>
+        <w:rPr>
+          <w:rFonts w:asciiTheme="majorHAnsi" w:hAnsiTheme="majorHAnsi"/>
+          <w:sz w:val="24"/>
+          <w:szCs w:val="24"/>
+        </w:rPr>
+        <w:t xml:space="preserve"> În această aplicație, asemenea distrageri sunt evitate printr-un design minimalist, unde utilizatorul are doar strictul necesar, prezentat într-o metodă cât mai lipsită de distrageri, astfel că acesta se poate concentra pe scopul principal al platformei, și anume, evaluarea cunoștințelor.</w:t>
       </w:r>
     </w:p>
     <w:p>
@@ -1627,228 +1317,172 @@
           <w:szCs w:val="32"/>
         </w:rPr>
         <w:lastRenderedPageBreak/>
-        <w:t>Cerinte si specificatii</w:t>
-      </w:r>
-    </w:p>
-    <w:p>
-      <w:pPr>
-        <w:jc w:val="both"/>
-        <w:rPr>
-          <w:rFonts w:asciiTheme="majorHAnsi" w:hAnsiTheme="majorHAnsi"/>
-          <w:sz w:val="24"/>
-          <w:szCs w:val="24"/>
-        </w:rPr>
-      </w:pPr>
-    </w:p>
-    <w:p>
-      <w:pPr>
-        <w:jc w:val="both"/>
-        <w:rPr>
-          <w:rFonts w:asciiTheme="majorHAnsi" w:hAnsiTheme="majorHAnsi"/>
-          <w:sz w:val="24"/>
-          <w:szCs w:val="24"/>
-        </w:rPr>
-      </w:pPr>
-      <w:r>
-        <w:rPr>
-          <w:rFonts w:asciiTheme="majorHAnsi" w:hAnsiTheme="majorHAnsi"/>
-          <w:sz w:val="24"/>
-          <w:szCs w:val="24"/>
-        </w:rPr>
-        <w:t xml:space="preserve">Scopul general al aplicatiei este acela de a evalua si stimula prin testare cursantii pe diferite domenii de cultura generala. </w:t>
-      </w:r>
-    </w:p>
-    <w:p>
-      <w:pPr>
-        <w:jc w:val="both"/>
-        <w:rPr>
-          <w:rFonts w:asciiTheme="majorHAnsi" w:hAnsiTheme="majorHAnsi"/>
-          <w:sz w:val="24"/>
-          <w:szCs w:val="24"/>
-        </w:rPr>
-      </w:pPr>
-      <w:r>
-        <w:rPr>
-          <w:rFonts w:asciiTheme="majorHAnsi" w:hAnsiTheme="majorHAnsi"/>
-          <w:sz w:val="24"/>
-          <w:szCs w:val="24"/>
-        </w:rPr>
-        <w:t xml:space="preserve">Acest lucru se realizeaza pe baza unor nivele de dificultate, si avansarea cursantilor se face prin promovarea la urmatorul nivel de dificultate, in urma sustinerii unui test, acesta continand atat intrebari din nivelul curent cat si intrebari din toate nivelele anterioare. </w:t>
-      </w:r>
-      <w:r>
-        <w:rPr>
-          <w:rFonts w:asciiTheme="majorHAnsi" w:hAnsiTheme="majorHAnsi"/>
-          <w:sz w:val="24"/>
-          <w:szCs w:val="24"/>
-        </w:rPr>
-        <w:t xml:space="preserve"> In momentul in care utilizatorul ajunge la un punctaj de peste 60%, atunci este promovat la nivelul urmator.</w:t>
-      </w:r>
-    </w:p>
-    <w:p>
-      <w:pPr>
-        <w:jc w:val="both"/>
-        <w:rPr>
-          <w:rFonts w:asciiTheme="majorHAnsi" w:hAnsiTheme="majorHAnsi"/>
-          <w:sz w:val="24"/>
-          <w:szCs w:val="24"/>
-        </w:rPr>
-      </w:pPr>
-      <w:r>
-        <w:rPr>
-          <w:rFonts w:asciiTheme="majorHAnsi" w:hAnsiTheme="majorHAnsi"/>
-          <w:sz w:val="24"/>
-          <w:szCs w:val="24"/>
-        </w:rPr>
-        <w:t xml:space="preserve">Promovarea la un nivel superior nu impiedica </w:t>
-      </w:r>
-      <w:r>
-        <w:rPr>
-          <w:rFonts w:asciiTheme="majorHAnsi" w:hAnsiTheme="majorHAnsi"/>
-          <w:sz w:val="24"/>
-          <w:szCs w:val="24"/>
-        </w:rPr>
-        <w:t>un cursant sa acceseze nivelele anterioare, sa sustina sesiuni de training sau evaluari la nivelele respective. Totodata, se mentioneaza faptul ca nici rezultatele la evaluari, nici la sesiunile de training nu se iau in calcul, in special nu se iau in calcul pentru nivelul curent al utilizatorului.</w:t>
-      </w:r>
-    </w:p>
-    <w:p>
-      <w:pPr>
-        <w:jc w:val="both"/>
-        <w:rPr>
-          <w:rFonts w:asciiTheme="majorHAnsi" w:hAnsiTheme="majorHAnsi"/>
-          <w:sz w:val="24"/>
-          <w:szCs w:val="24"/>
-        </w:rPr>
-      </w:pPr>
-      <w:r>
-        <w:rPr>
-          <w:rFonts w:asciiTheme="majorHAnsi" w:hAnsiTheme="majorHAnsi"/>
-          <w:sz w:val="24"/>
-          <w:szCs w:val="24"/>
-        </w:rPr>
-        <w:t>Totodata, platforma are un sistem de asigurarea consistentei rezultatelor, realizat prin introducerea sesiunilor de training. Acestea sunt o modalitate prin care utilizatorul poate sustine o versiune simplificata a examenelor</w:t>
-      </w:r>
-      <w:r>
-        <w:rPr>
-          <w:rFonts w:asciiTheme="majorHAnsi" w:hAnsiTheme="majorHAnsi"/>
-          <w:sz w:val="24"/>
-          <w:szCs w:val="24"/>
-        </w:rPr>
-        <w:t>, care contine doar intrebari din nivelul curent.</w:t>
-      </w:r>
-    </w:p>
-    <w:p>
-      <w:pPr>
-        <w:jc w:val="both"/>
-        <w:rPr>
-          <w:rFonts w:asciiTheme="majorHAnsi" w:hAnsiTheme="majorHAnsi"/>
-          <w:sz w:val="24"/>
-          <w:szCs w:val="24"/>
-        </w:rPr>
-      </w:pPr>
-      <w:r>
-        <w:rPr>
-          <w:rFonts w:asciiTheme="majorHAnsi" w:hAnsiTheme="majorHAnsi"/>
-          <w:sz w:val="24"/>
-          <w:szCs w:val="24"/>
-        </w:rPr>
-        <w:t>Aplicatia</w:t>
-      </w:r>
-      <w:r>
-        <w:rPr>
-          <w:rFonts w:asciiTheme="majorHAnsi" w:hAnsiTheme="majorHAnsi"/>
-          <w:sz w:val="24"/>
-          <w:szCs w:val="24"/>
-        </w:rPr>
-        <w:t xml:space="preserve"> </w:t>
-      </w:r>
-      <w:r>
-        <w:rPr>
-          <w:rFonts w:asciiTheme="majorHAnsi" w:hAnsiTheme="majorHAnsi"/>
-          <w:sz w:val="24"/>
-          <w:szCs w:val="24"/>
-        </w:rPr>
-        <w:t>men</w:t>
-      </w:r>
-      <w:r>
-        <w:rPr>
-          <w:rFonts w:asciiTheme="majorHAnsi" w:hAnsiTheme="majorHAnsi"/>
-          <w:sz w:val="24"/>
-          <w:szCs w:val="24"/>
-        </w:rPr>
-        <w:t>tine inregistrate rezultatele de la ultimele trei sesiuni de training, astfel ca utilizatorul nu poate promova la nivelul urmator, ba chiar nu poate sustine examenul catre promovare, daca nu are un punctaj mediu de peste 60% realizat pe baza rezultatelor la ultimele trei sesiuni de training.</w:t>
-      </w:r>
-    </w:p>
-    <w:p>
-      <w:pPr>
-        <w:jc w:val="both"/>
-        <w:rPr>
-          <w:rFonts w:asciiTheme="majorHAnsi" w:hAnsiTheme="majorHAnsi"/>
-          <w:sz w:val="24"/>
-          <w:szCs w:val="24"/>
-        </w:rPr>
-      </w:pPr>
-      <w:r>
-        <w:rPr>
-          <w:rFonts w:asciiTheme="majorHAnsi" w:hAnsiTheme="majorHAnsi"/>
-          <w:sz w:val="24"/>
-          <w:szCs w:val="24"/>
-        </w:rPr>
-        <w:t>Intrebarile, atat pentru sesiunile de training, cat si pentru cele de examen, sunt alese in mod aleatoriu, la momentul sustinerii testelor</w:t>
-      </w:r>
-      <w:r>
-        <w:rPr>
-          <w:rFonts w:asciiTheme="majorHAnsi" w:hAnsiTheme="majorHAnsi"/>
-          <w:sz w:val="24"/>
-          <w:szCs w:val="24"/>
-        </w:rPr>
-        <w:t>, asigurandu-se astfel o evaluare cat mai impartiala si mai corecta a cursantilor.</w:t>
-      </w:r>
-    </w:p>
-    <w:p>
-      <w:pPr>
-        <w:jc w:val="both"/>
-        <w:rPr>
-          <w:rFonts w:asciiTheme="majorHAnsi" w:hAnsiTheme="majorHAnsi"/>
-          <w:sz w:val="24"/>
-          <w:szCs w:val="24"/>
-        </w:rPr>
-      </w:pPr>
-      <w:r>
-        <w:rPr>
-          <w:rFonts w:asciiTheme="majorHAnsi" w:hAnsiTheme="majorHAnsi"/>
-          <w:sz w:val="24"/>
-          <w:szCs w:val="24"/>
-        </w:rPr>
-        <w:t>La primul contact cu platforma, se va prezenta doar un ecran cu posibilitate de logare in aplicatie, si o optiune de inregistrare, in cazul in care utilizatorul este acolo pentru prima oara si nu beneficiaza inca de un cont pe platforma.</w:t>
-      </w:r>
-    </w:p>
-    <w:p>
-      <w:pPr>
-        <w:jc w:val="both"/>
-        <w:rPr>
-          <w:rFonts w:asciiTheme="majorHAnsi" w:hAnsiTheme="majorHAnsi"/>
-          <w:sz w:val="24"/>
-          <w:szCs w:val="24"/>
-        </w:rPr>
-      </w:pPr>
-      <w:r>
-        <w:rPr>
-          <w:rFonts w:asciiTheme="majorHAnsi" w:hAnsiTheme="majorHAnsi"/>
-          <w:sz w:val="24"/>
-          <w:szCs w:val="24"/>
-        </w:rPr>
-        <w:t>La inregistrarea cursantilor, se va specifica un nume de utilizator specific, care trebuie sa nu fie deja luat de catre un alt cursant, parola, impreuna cu confirmarea acesteia, precum si domeniul de cunostinte ales de catre utilizator.</w:t>
-      </w:r>
-    </w:p>
-    <w:p>
-      <w:pPr>
-        <w:jc w:val="both"/>
-        <w:rPr>
-          <w:rFonts w:asciiTheme="majorHAnsi" w:hAnsiTheme="majorHAnsi"/>
-          <w:sz w:val="24"/>
-          <w:szCs w:val="24"/>
-        </w:rPr>
-      </w:pPr>
+        <w:t>Cerințe și specificații</w:t>
+      </w:r>
+    </w:p>
+    <w:p>
+      <w:pPr>
+        <w:jc w:val="both"/>
+        <w:rPr>
+          <w:rFonts w:asciiTheme="majorHAnsi" w:hAnsiTheme="majorHAnsi"/>
+          <w:sz w:val="24"/>
+          <w:szCs w:val="24"/>
+        </w:rPr>
+      </w:pPr>
+    </w:p>
+    <w:p>
+      <w:pPr>
+        <w:jc w:val="both"/>
+        <w:rPr>
+          <w:rFonts w:asciiTheme="majorHAnsi" w:hAnsiTheme="majorHAnsi"/>
+          <w:sz w:val="24"/>
+          <w:szCs w:val="24"/>
+        </w:rPr>
+      </w:pPr>
+    </w:p>
+    <w:p>
+      <w:pPr>
+        <w:jc w:val="both"/>
+        <w:rPr>
+          <w:rFonts w:asciiTheme="majorHAnsi" w:hAnsiTheme="majorHAnsi"/>
+          <w:sz w:val="24"/>
+          <w:szCs w:val="24"/>
+        </w:rPr>
+      </w:pPr>
+      <w:r>
+        <w:rPr>
+          <w:rFonts w:asciiTheme="majorHAnsi" w:hAnsiTheme="majorHAnsi"/>
+          <w:sz w:val="24"/>
+          <w:szCs w:val="24"/>
+        </w:rPr>
+        <w:t xml:space="preserve">Scopul general al aplicației este acela de a evalua și stimula prin testare cursanții pe diferite domenii de cultură generală.  </w:t>
+      </w:r>
+    </w:p>
+    <w:p>
+      <w:pPr>
+        <w:jc w:val="both"/>
+        <w:rPr>
+          <w:rFonts w:asciiTheme="majorHAnsi" w:hAnsiTheme="majorHAnsi"/>
+          <w:sz w:val="24"/>
+          <w:szCs w:val="24"/>
+        </w:rPr>
+      </w:pPr>
+      <w:r>
+        <w:rPr>
+          <w:rFonts w:asciiTheme="majorHAnsi" w:hAnsiTheme="majorHAnsi"/>
+          <w:sz w:val="24"/>
+          <w:szCs w:val="24"/>
+        </w:rPr>
+        <w:t xml:space="preserve"> Acest lucru se realizează pe bază unor nivele de dificultate, și avansarea cursanților se face prin promovarea la următorul nivel de dificultate, în urmă susținerii unui test, acesta conținând atât întrebări din nivelul curent cât și întrebări din toate nivelele anterioare.  În momentul în care utilizatorul ajunge la un punctaj de peste 60%, atunci este promovat la nivelul următor. </w:t>
+      </w:r>
+    </w:p>
+    <w:p>
+      <w:pPr>
+        <w:jc w:val="both"/>
+        <w:rPr>
+          <w:rFonts w:asciiTheme="majorHAnsi" w:hAnsiTheme="majorHAnsi"/>
+          <w:sz w:val="24"/>
+          <w:szCs w:val="24"/>
+        </w:rPr>
+      </w:pPr>
+      <w:r>
+        <w:rPr>
+          <w:rFonts w:asciiTheme="majorHAnsi" w:hAnsiTheme="majorHAnsi"/>
+          <w:sz w:val="24"/>
+          <w:szCs w:val="24"/>
+        </w:rPr>
+        <w:t xml:space="preserve"> Promovarea la un nivel superior nu împiedică un cursant să acceseze nivelele anterioare, să susțină sesiuni de training sau evaluări la nivelele respective. Totodată, se menționează faptul că nici rezultatele la evaluări, nici la sesiunile de training nu se iau în calcul, în special nu se iau în calcul pentru nivelul curent al utilizatorului. </w:t>
+      </w:r>
+    </w:p>
+    <w:p>
+      <w:pPr>
+        <w:jc w:val="both"/>
+        <w:rPr>
+          <w:rFonts w:asciiTheme="majorHAnsi" w:hAnsiTheme="majorHAnsi"/>
+          <w:sz w:val="24"/>
+          <w:szCs w:val="24"/>
+        </w:rPr>
+      </w:pPr>
+      <w:r>
+        <w:rPr>
+          <w:rFonts w:asciiTheme="majorHAnsi" w:hAnsiTheme="majorHAnsi"/>
+          <w:sz w:val="24"/>
+          <w:szCs w:val="24"/>
+        </w:rPr>
+        <w:t xml:space="preserve"> Totodată, platformă are un sistem de asigurarea consistenței rezultatelor, realizat prin introducerea sesiunilor de training. Acestea sunt o modalitate prin care utilizatorul poate susține o versiune simplificată a examenelor, care conține doar întrebări din nivelul curent. </w:t>
+      </w:r>
+    </w:p>
+    <w:p>
+      <w:pPr>
+        <w:jc w:val="both"/>
+        <w:rPr>
+          <w:rFonts w:asciiTheme="majorHAnsi" w:hAnsiTheme="majorHAnsi"/>
+          <w:sz w:val="24"/>
+          <w:szCs w:val="24"/>
+        </w:rPr>
+      </w:pPr>
+      <w:r>
+        <w:rPr>
+          <w:rFonts w:asciiTheme="majorHAnsi" w:hAnsiTheme="majorHAnsi"/>
+          <w:sz w:val="24"/>
+          <w:szCs w:val="24"/>
+        </w:rPr>
+        <w:t xml:space="preserve"> Aplicația menține înregistrate rezultatele de la ultimele trei sesiuni de training, astfel că utilizatorul nu poate promova la nivelul următor, ba chiar nu poate susține examenul către promovare, dacă nu are un punctaj mediu de peste 60% realizat pe bază rezultatelor la ultimele trei sesiuni de training. </w:t>
+      </w:r>
+    </w:p>
+    <w:p>
+      <w:pPr>
+        <w:jc w:val="both"/>
+        <w:rPr>
+          <w:rFonts w:asciiTheme="majorHAnsi" w:hAnsiTheme="majorHAnsi"/>
+          <w:sz w:val="24"/>
+          <w:szCs w:val="24"/>
+        </w:rPr>
+      </w:pPr>
+      <w:r>
+        <w:rPr>
+          <w:rFonts w:asciiTheme="majorHAnsi" w:hAnsiTheme="majorHAnsi"/>
+          <w:sz w:val="24"/>
+          <w:szCs w:val="24"/>
+        </w:rPr>
+        <w:t xml:space="preserve"> Întrebările, atât pentru sesiunile de training, cât și pentru cele de examen, sunt alese în mod aleatoriu, la momentul susținerii testelor, asigurându-se astfel o evaluare cât mai imparțială și mai corectă a cursanților. </w:t>
+      </w:r>
+    </w:p>
+    <w:p>
+      <w:pPr>
+        <w:jc w:val="both"/>
+        <w:rPr>
+          <w:rFonts w:asciiTheme="majorHAnsi" w:hAnsiTheme="majorHAnsi"/>
+          <w:sz w:val="24"/>
+          <w:szCs w:val="24"/>
+        </w:rPr>
+      </w:pPr>
+      <w:r>
+        <w:rPr>
+          <w:rFonts w:asciiTheme="majorHAnsi" w:hAnsiTheme="majorHAnsi"/>
+          <w:sz w:val="24"/>
+          <w:szCs w:val="24"/>
+        </w:rPr>
+        <w:t xml:space="preserve"> La primul contact cu platformă, se va prezența doar un ecran cu posibilitate de logare în aplicație, și o opțiune de înregistrare, în cazul în care utilizatorul este acolo pentru prima oară și nu beneficiază încă de un cont pe platformă. </w:t>
+      </w:r>
+    </w:p>
+    <w:p>
+      <w:pPr>
+        <w:jc w:val="both"/>
+        <w:rPr>
+          <w:rFonts w:asciiTheme="majorHAnsi" w:hAnsiTheme="majorHAnsi"/>
+          <w:sz w:val="24"/>
+          <w:szCs w:val="24"/>
+        </w:rPr>
+      </w:pPr>
+      <w:r>
+        <w:rPr>
+          <w:rFonts w:asciiTheme="majorHAnsi" w:hAnsiTheme="majorHAnsi"/>
+          <w:sz w:val="24"/>
+          <w:szCs w:val="24"/>
+        </w:rPr>
+        <w:t xml:space="preserve"> La înregistrarea cursanților, se va specifica un nume de utilizator specific, care trebuie să nu fie deja luat de către un alt cursant, parola, împreună cu confirmarea acesteia, precum și domeniul de cunoștințe ales de către utilizator.</w:t>
+      </w:r>
     </w:p>
     <w:p>
       <w:pPr>
@@ -7833,6 +7467,7 @@
       <w:r>
         <w:rPr>
           <w:rFonts w:asciiTheme="majorHAnsi" w:hAnsiTheme="majorHAnsi"/>
+          <w:noProof/>
           <w:sz w:val="24"/>
           <w:szCs w:val="24"/>
         </w:rPr>
@@ -7930,6 +7565,7 @@
       <w:r>
         <w:rPr>
           <w:rFonts w:asciiTheme="majorHAnsi" w:hAnsiTheme="majorHAnsi"/>
+          <w:noProof/>
           <w:sz w:val="24"/>
           <w:szCs w:val="24"/>
         </w:rPr>
@@ -9001,7 +8637,7 @@
         <w:rPr>
           <w:noProof/>
         </w:rPr>
-        <w:t>4</w:t>
+        <w:t>7</w:t>
       </w:r>
     </w:fldSimple>
   </w:p>
@@ -9197,6 +8833,7 @@
   <w:style w:type="character" w:default="1" w:styleId="DefaultParagraphFont">
     <w:name w:val="Default Paragraph Font"/>
     <w:uiPriority w:val="1"/>
+    <w:semiHidden/>
     <w:unhideWhenUsed/>
   </w:style>
   <w:style w:type="table" w:default="1" w:styleId="TableNormal">

</xml_diff>